<commit_message>
ajout du chapitre 5 et 6
</commit_message>
<xml_diff>
--- a/Nouveau livre/05 Envoyer des données à l'ihm.docx
+++ b/Nouveau livre/05 Envoyer des données à l'ihm.docx
@@ -3142,13 +3142,7 @@
         <w:t xml:space="preserve">mise en place </w:t>
       </w:r>
       <w:r>
-        <w:t xml:space="preserve"> le nombre important de fois qu'est utilisé findViewById(), cela peut devenir fastidieux à partir du moment </w:t>
-      </w:r>
-      <w:r>
-        <w:t>où</w:t>
-      </w:r>
-      <w:r>
-        <w:t xml:space="preserve"> l'IHM se complexifie.</w:t>
+        <w:t xml:space="preserve"> le nombre important de fois qu'est utilisé findViewById(), cela peut devenir fastidieux à partir du moment où l'IHM se complexifie.</w:t>
       </w:r>
     </w:p>
     <w:p>
@@ -5546,7 +5540,7 @@
         <w:t>privilégier</w:t>
       </w:r>
       <w:r>
-        <w:t xml:space="preserve"> (avec les </w:t>
+        <w:t xml:space="preserve"> (avec le </w:t>
       </w:r>
       <w:proofErr w:type="spellStart"/>
       <w:r>
@@ -5569,6 +5563,3294 @@
         <w:t>à sa simplicité.</w:t>
       </w:r>
     </w:p>
+    <w:p/>
+    <w:p>
+      <w:pPr>
+        <w:pStyle w:val="titreniv1"/>
+      </w:pPr>
+      <w:r>
+        <w:t xml:space="preserve">La méthode </w:t>
+      </w:r>
+      <w:proofErr w:type="spellStart"/>
+      <w:r>
+        <w:t>data</w:t>
+      </w:r>
+      <w:r>
+        <w:t>Binding</w:t>
+      </w:r>
+      <w:proofErr w:type="spellEnd"/>
+    </w:p>
+    <w:p>
+      <w:pPr>
+        <w:pStyle w:val="titreniv2"/>
+      </w:pPr>
+      <w:r>
+        <w:t>Présentation</w:t>
+      </w:r>
+    </w:p>
+    <w:p>
+      <w:r>
+        <w:t xml:space="preserve">Permet d'injecter des données dans l'IHM et d'utiliser le </w:t>
+      </w:r>
+      <w:proofErr w:type="spellStart"/>
+      <w:r>
+        <w:t>ViewBinding</w:t>
+      </w:r>
+      <w:proofErr w:type="spellEnd"/>
+      <w:r>
+        <w:t>.</w:t>
+      </w:r>
+    </w:p>
+    <w:p>
+      <w:pPr>
+        <w:pStyle w:val="titreniv2"/>
+      </w:pPr>
+      <w:r>
+        <w:t>Configuration</w:t>
+      </w:r>
+    </w:p>
+    <w:p>
+      <w:r>
+        <w:t xml:space="preserve">Dans le fichier </w:t>
+      </w:r>
+      <w:proofErr w:type="spellStart"/>
+      <w:r>
+        <w:t>build.gradle</w:t>
+      </w:r>
+      <w:proofErr w:type="spellEnd"/>
+      <w:r>
+        <w:t xml:space="preserve"> :</w:t>
+      </w:r>
+    </w:p>
+    <w:p>
+      <w:pPr>
+        <w:pStyle w:val="code"/>
+      </w:pPr>
+      <w:r>
+        <w:t>android {</w:t>
+      </w:r>
+    </w:p>
+    <w:p>
+      <w:pPr>
+        <w:pStyle w:val="code"/>
+      </w:pPr>
+      <w:r>
+        <w:t xml:space="preserve">    ...</w:t>
+      </w:r>
+    </w:p>
+    <w:p>
+      <w:pPr>
+        <w:pStyle w:val="code"/>
+      </w:pPr>
+      <w:r>
+        <w:t xml:space="preserve">    </w:t>
+      </w:r>
+      <w:proofErr w:type="spellStart"/>
+      <w:r>
+        <w:t>buildFeatures</w:t>
+      </w:r>
+      <w:proofErr w:type="spellEnd"/>
+      <w:r>
+        <w:t xml:space="preserve"> {</w:t>
+      </w:r>
+    </w:p>
+    <w:p>
+      <w:pPr>
+        <w:pStyle w:val="code"/>
+      </w:pPr>
+      <w:r>
+        <w:t xml:space="preserve">        </w:t>
+      </w:r>
+      <w:proofErr w:type="spellStart"/>
+      <w:r>
+        <w:t>data</w:t>
+      </w:r>
+      <w:r>
+        <w:t>Binding</w:t>
+      </w:r>
+      <w:proofErr w:type="spellEnd"/>
+      <w:r>
+        <w:t xml:space="preserve"> = </w:t>
+      </w:r>
+      <w:proofErr w:type="spellStart"/>
+      <w:r>
+        <w:t>true</w:t>
+      </w:r>
+      <w:proofErr w:type="spellEnd"/>
+    </w:p>
+    <w:p>
+      <w:pPr>
+        <w:pStyle w:val="code"/>
+      </w:pPr>
+      <w:r>
+        <w:t xml:space="preserve">    }</w:t>
+      </w:r>
+    </w:p>
+    <w:p>
+      <w:pPr>
+        <w:pStyle w:val="titreniv2"/>
+      </w:pPr>
+      <w:r>
+        <w:t>Mise en place</w:t>
+      </w:r>
+    </w:p>
+    <w:p>
+      <w:r>
+        <w:t xml:space="preserve">Dans cette mise en place, la méthode </w:t>
+      </w:r>
+      <w:proofErr w:type="spellStart"/>
+      <w:r>
+        <w:t>viewBinding</w:t>
+      </w:r>
+      <w:proofErr w:type="spellEnd"/>
+      <w:r>
+        <w:t xml:space="preserve"> sera utilisée pour interagir avec </w:t>
+      </w:r>
+      <w:proofErr w:type="spellStart"/>
+      <w:r>
+        <w:t>l'ihm</w:t>
+      </w:r>
+      <w:proofErr w:type="spellEnd"/>
+      <w:r>
+        <w:t xml:space="preserve"> dont le code est le suivant</w:t>
+      </w:r>
+      <w:r>
+        <w:t xml:space="preserve">, attention, une </w:t>
+      </w:r>
+      <w:proofErr w:type="spellStart"/>
+      <w:r>
+        <w:t>ihm</w:t>
+      </w:r>
+      <w:proofErr w:type="spellEnd"/>
+      <w:r>
+        <w:t xml:space="preserve"> doit obligatoirement être englobée par la balise &lt;layout&gt; pour pouvoir utiliser le </w:t>
+      </w:r>
+      <w:proofErr w:type="spellStart"/>
+      <w:r>
+        <w:t>dataBinding</w:t>
+      </w:r>
+      <w:proofErr w:type="spellEnd"/>
+      <w:r>
+        <w:t>.</w:t>
+      </w:r>
+    </w:p>
+    <w:p>
+      <w:pPr>
+        <w:pStyle w:val="code"/>
+        <w:rPr>
+          <w:lang w:val="en-US"/>
+        </w:rPr>
+      </w:pPr>
+      <w:r>
+        <w:rPr>
+          <w:lang w:val="en-US"/>
+        </w:rPr>
+        <w:lastRenderedPageBreak/>
+        <w:t>&lt;?xml version="1.0" encoding="utf-8"?&gt;</w:t>
+      </w:r>
+    </w:p>
+    <w:p>
+      <w:pPr>
+        <w:pStyle w:val="code"/>
+        <w:rPr>
+          <w:lang w:val="en-US"/>
+        </w:rPr>
+      </w:pPr>
+      <w:r>
+        <w:rPr>
+          <w:lang w:val="en-US"/>
+        </w:rPr>
+        <w:t>&lt;layout&gt;</w:t>
+      </w:r>
+    </w:p>
+    <w:p>
+      <w:pPr>
+        <w:pStyle w:val="code"/>
+        <w:rPr>
+          <w:lang w:val="en-US"/>
+        </w:rPr>
+      </w:pPr>
+      <w:r>
+        <w:rPr>
+          <w:lang w:val="en-US"/>
+        </w:rPr>
+        <w:t xml:space="preserve">    &lt;data&gt;</w:t>
+      </w:r>
+    </w:p>
+    <w:p>
+      <w:pPr>
+        <w:pStyle w:val="code"/>
+        <w:rPr>
+          <w:lang w:val="en-US"/>
+        </w:rPr>
+      </w:pPr>
+      <w:r>
+        <w:rPr>
+          <w:lang w:val="en-US"/>
+        </w:rPr>
+        <w:t xml:space="preserve">        &lt;variable</w:t>
+      </w:r>
+    </w:p>
+    <w:p>
+      <w:pPr>
+        <w:pStyle w:val="code"/>
+        <w:rPr>
+          <w:lang w:val="en-US"/>
+        </w:rPr>
+      </w:pPr>
+      <w:r>
+        <w:rPr>
+          <w:lang w:val="en-US"/>
+        </w:rPr>
+        <w:t xml:space="preserve">            name="</w:t>
+      </w:r>
+      <w:proofErr w:type="spellStart"/>
+      <w:r>
+        <w:rPr>
+          <w:lang w:val="en-US"/>
+        </w:rPr>
+        <w:t>personne</w:t>
+      </w:r>
+      <w:proofErr w:type="spellEnd"/>
+      <w:r>
+        <w:rPr>
+          <w:lang w:val="en-US"/>
+        </w:rPr>
+        <w:t>"</w:t>
+      </w:r>
+    </w:p>
+    <w:p>
+      <w:pPr>
+        <w:pStyle w:val="code"/>
+        <w:rPr>
+          <w:lang w:val="en-US"/>
+        </w:rPr>
+      </w:pPr>
+      <w:r>
+        <w:rPr>
+          <w:lang w:val="en-US"/>
+        </w:rPr>
+        <w:t xml:space="preserve">            type="fr.eni.t2.Personne" /&gt;</w:t>
+      </w:r>
+    </w:p>
+    <w:p>
+      <w:pPr>
+        <w:pStyle w:val="code"/>
+        <w:rPr>
+          <w:lang w:val="en-US"/>
+        </w:rPr>
+      </w:pPr>
+      <w:r>
+        <w:rPr>
+          <w:rFonts w:ascii="Cambria Math" w:hAnsi="Cambria Math" w:cs="Cambria Math"/>
+          <w:lang w:val="en-US"/>
+        </w:rPr>
+        <w:t>​</w:t>
+      </w:r>
+      <w:r>
+        <w:rPr>
+          <w:lang w:val="en-US"/>
+        </w:rPr>
+        <w:t xml:space="preserve">        &lt;variable</w:t>
+      </w:r>
+    </w:p>
+    <w:p>
+      <w:pPr>
+        <w:pStyle w:val="code"/>
+        <w:rPr>
+          <w:lang w:val="en-US"/>
+        </w:rPr>
+      </w:pPr>
+      <w:r>
+        <w:rPr>
+          <w:lang w:val="en-US"/>
+        </w:rPr>
+        <w:t xml:space="preserve">            name="</w:t>
+      </w:r>
+      <w:proofErr w:type="spellStart"/>
+      <w:r>
+        <w:rPr>
+          <w:lang w:val="en-US"/>
+        </w:rPr>
+        <w:t>titre</w:t>
+      </w:r>
+      <w:proofErr w:type="spellEnd"/>
+      <w:r>
+        <w:rPr>
+          <w:lang w:val="en-US"/>
+        </w:rPr>
+        <w:t>"</w:t>
+      </w:r>
+    </w:p>
+    <w:p>
+      <w:pPr>
+        <w:pStyle w:val="code"/>
+        <w:rPr>
+          <w:lang w:val="en-US"/>
+        </w:rPr>
+      </w:pPr>
+      <w:r>
+        <w:rPr>
+          <w:lang w:val="en-US"/>
+        </w:rPr>
+        <w:t xml:space="preserve">            type="String" /&gt;</w:t>
+      </w:r>
+    </w:p>
+    <w:p>
+      <w:pPr>
+        <w:pStyle w:val="code"/>
+        <w:rPr>
+          <w:lang w:val="en-US"/>
+        </w:rPr>
+      </w:pPr>
+      <w:r>
+        <w:rPr>
+          <w:lang w:val="en-US"/>
+        </w:rPr>
+        <w:t xml:space="preserve">    &lt;/data&gt;</w:t>
+      </w:r>
+    </w:p>
+    <w:p>
+      <w:pPr>
+        <w:pStyle w:val="code"/>
+        <w:rPr>
+          <w:lang w:val="en-US"/>
+        </w:rPr>
+      </w:pPr>
+      <w:r>
+        <w:rPr>
+          <w:rFonts w:ascii="Cambria Math" w:hAnsi="Cambria Math" w:cs="Cambria Math"/>
+          <w:lang w:val="en-US"/>
+        </w:rPr>
+        <w:t>​</w:t>
+      </w:r>
+      <w:r>
+        <w:rPr>
+          <w:lang w:val="en-US"/>
+        </w:rPr>
+        <w:t>&lt;</w:t>
+      </w:r>
+      <w:proofErr w:type="spellStart"/>
+      <w:r>
+        <w:rPr>
+          <w:lang w:val="en-US"/>
+        </w:rPr>
+        <w:t>androidx.constraintlayout.widget.ConstraintLayout</w:t>
+      </w:r>
+      <w:proofErr w:type="spellEnd"/>
+      <w:r>
+        <w:rPr>
+          <w:lang w:val="en-US"/>
+        </w:rPr>
+        <w:t xml:space="preserve"> </w:t>
+      </w:r>
+      <w:proofErr w:type="spellStart"/>
+      <w:r>
+        <w:rPr>
+          <w:lang w:val="en-US"/>
+        </w:rPr>
+        <w:t>xmlns:android</w:t>
+      </w:r>
+      <w:proofErr w:type="spellEnd"/>
+      <w:r>
+        <w:rPr>
+          <w:lang w:val="en-US"/>
+        </w:rPr>
+        <w:t>="http://schemas.android.com/apk/res/android"</w:t>
+      </w:r>
+    </w:p>
+    <w:p>
+      <w:pPr>
+        <w:pStyle w:val="code"/>
+        <w:rPr>
+          <w:lang w:val="en-US"/>
+        </w:rPr>
+      </w:pPr>
+      <w:r>
+        <w:rPr>
+          <w:lang w:val="en-US"/>
+        </w:rPr>
+        <w:t xml:space="preserve">    </w:t>
+      </w:r>
+      <w:proofErr w:type="spellStart"/>
+      <w:r>
+        <w:rPr>
+          <w:lang w:val="en-US"/>
+        </w:rPr>
+        <w:t>xmlns:app</w:t>
+      </w:r>
+      <w:proofErr w:type="spellEnd"/>
+      <w:r>
+        <w:rPr>
+          <w:lang w:val="en-US"/>
+        </w:rPr>
+        <w:t>="http://schemas.android.com/apk/res-auto"</w:t>
+      </w:r>
+    </w:p>
+    <w:p>
+      <w:pPr>
+        <w:pStyle w:val="code"/>
+        <w:rPr>
+          <w:lang w:val="en-US"/>
+        </w:rPr>
+      </w:pPr>
+      <w:r>
+        <w:rPr>
+          <w:lang w:val="en-US"/>
+        </w:rPr>
+        <w:t xml:space="preserve">    </w:t>
+      </w:r>
+      <w:proofErr w:type="spellStart"/>
+      <w:r>
+        <w:rPr>
+          <w:lang w:val="en-US"/>
+        </w:rPr>
+        <w:t>xmlns:tools</w:t>
+      </w:r>
+      <w:proofErr w:type="spellEnd"/>
+      <w:r>
+        <w:rPr>
+          <w:lang w:val="en-US"/>
+        </w:rPr>
+        <w:t>="http://schemas.android.com/tools"</w:t>
+      </w:r>
+    </w:p>
+    <w:p>
+      <w:pPr>
+        <w:pStyle w:val="code"/>
+        <w:rPr>
+          <w:lang w:val="en-US"/>
+        </w:rPr>
+      </w:pPr>
+      <w:r>
+        <w:rPr>
+          <w:lang w:val="en-US"/>
+        </w:rPr>
+        <w:t xml:space="preserve">    android:layout_width="match_parent"</w:t>
+      </w:r>
+    </w:p>
+    <w:p>
+      <w:pPr>
+        <w:pStyle w:val="code"/>
+        <w:rPr>
+          <w:lang w:val="en-US"/>
+        </w:rPr>
+      </w:pPr>
+      <w:r>
+        <w:rPr>
+          <w:lang w:val="en-US"/>
+        </w:rPr>
+        <w:t xml:space="preserve">    android:layout_height="match_parent"</w:t>
+      </w:r>
+    </w:p>
+    <w:p>
+      <w:pPr>
+        <w:pStyle w:val="code"/>
+        <w:rPr>
+          <w:lang w:val="en-US"/>
+        </w:rPr>
+      </w:pPr>
+      <w:r>
+        <w:rPr>
+          <w:lang w:val="en-US"/>
+        </w:rPr>
+        <w:t xml:space="preserve">    </w:t>
+      </w:r>
+      <w:proofErr w:type="spellStart"/>
+      <w:r>
+        <w:rPr>
+          <w:lang w:val="en-US"/>
+        </w:rPr>
+        <w:t>tools:context</w:t>
+      </w:r>
+      <w:proofErr w:type="spellEnd"/>
+      <w:r>
+        <w:rPr>
+          <w:lang w:val="en-US"/>
+        </w:rPr>
+        <w:t>=".MainActivity"&gt;</w:t>
+      </w:r>
+    </w:p>
+    <w:p>
+      <w:pPr>
+        <w:pStyle w:val="code"/>
+        <w:rPr>
+          <w:lang w:val="en-US"/>
+        </w:rPr>
+      </w:pPr>
+      <w:r>
+        <w:rPr>
+          <w:rFonts w:ascii="Cambria Math" w:hAnsi="Cambria Math" w:cs="Cambria Math"/>
+          <w:lang w:val="en-US"/>
+        </w:rPr>
+        <w:t>​</w:t>
+      </w:r>
+    </w:p>
+    <w:p>
+      <w:pPr>
+        <w:pStyle w:val="code"/>
+        <w:rPr>
+          <w:lang w:val="en-US"/>
+        </w:rPr>
+      </w:pPr>
+      <w:r>
+        <w:rPr>
+          <w:lang w:val="en-US"/>
+        </w:rPr>
+        <w:t xml:space="preserve">    &lt;TextView</w:t>
+      </w:r>
+    </w:p>
+    <w:p>
+      <w:pPr>
+        <w:pStyle w:val="code"/>
+        <w:rPr>
+          <w:lang w:val="en-US"/>
+        </w:rPr>
+      </w:pPr>
+      <w:r>
+        <w:rPr>
+          <w:lang w:val="en-US"/>
+        </w:rPr>
+        <w:t xml:space="preserve">        android:id="@+id/</w:t>
+      </w:r>
+      <w:proofErr w:type="spellStart"/>
+      <w:r>
+        <w:rPr>
+          <w:lang w:val="en-US"/>
+        </w:rPr>
+        <w:t>tv_titre</w:t>
+      </w:r>
+      <w:proofErr w:type="spellEnd"/>
+      <w:r>
+        <w:rPr>
+          <w:lang w:val="en-US"/>
+        </w:rPr>
+        <w:t>"</w:t>
+      </w:r>
+    </w:p>
+    <w:p>
+      <w:pPr>
+        <w:pStyle w:val="code"/>
+        <w:rPr>
+          <w:lang w:val="en-US"/>
+        </w:rPr>
+      </w:pPr>
+      <w:r>
+        <w:rPr>
+          <w:lang w:val="en-US"/>
+        </w:rPr>
+        <w:t xml:space="preserve">        android:layout_width="wrap_content"</w:t>
+      </w:r>
+    </w:p>
+    <w:p>
+      <w:pPr>
+        <w:pStyle w:val="code"/>
+        <w:rPr>
+          <w:lang w:val="en-US"/>
+        </w:rPr>
+      </w:pPr>
+      <w:r>
+        <w:rPr>
+          <w:lang w:val="en-US"/>
+        </w:rPr>
+        <w:t xml:space="preserve">        android:layout_height="wrap_content"</w:t>
+      </w:r>
+    </w:p>
+    <w:p>
+      <w:pPr>
+        <w:pStyle w:val="code"/>
+        <w:rPr>
+          <w:lang w:val="en-US"/>
+        </w:rPr>
+      </w:pPr>
+      <w:r>
+        <w:rPr>
+          <w:lang w:val="en-US"/>
+        </w:rPr>
+        <w:t xml:space="preserve">        </w:t>
+      </w:r>
+      <w:proofErr w:type="spellStart"/>
+      <w:r>
+        <w:rPr>
+          <w:lang w:val="en-US"/>
+        </w:rPr>
+        <w:t>app:layout_constraintLeft_toLeftOf</w:t>
+      </w:r>
+      <w:proofErr w:type="spellEnd"/>
+      <w:r>
+        <w:rPr>
+          <w:lang w:val="en-US"/>
+        </w:rPr>
+        <w:t>="parent"</w:t>
+      </w:r>
+    </w:p>
+    <w:p>
+      <w:pPr>
+        <w:pStyle w:val="code"/>
+        <w:rPr>
+          <w:lang w:val="en-US"/>
+        </w:rPr>
+      </w:pPr>
+      <w:r>
+        <w:rPr>
+          <w:lang w:val="en-US"/>
+        </w:rPr>
+        <w:t xml:space="preserve">        </w:t>
+      </w:r>
+      <w:proofErr w:type="spellStart"/>
+      <w:r>
+        <w:rPr>
+          <w:lang w:val="en-US"/>
+        </w:rPr>
+        <w:t>app:layout_constraintRight_toRightOf</w:t>
+      </w:r>
+      <w:proofErr w:type="spellEnd"/>
+      <w:r>
+        <w:rPr>
+          <w:lang w:val="en-US"/>
+        </w:rPr>
+        <w:t>="parent"</w:t>
+      </w:r>
+    </w:p>
+    <w:p>
+      <w:pPr>
+        <w:pStyle w:val="code"/>
+        <w:rPr>
+          <w:lang w:val="en-US"/>
+        </w:rPr>
+      </w:pPr>
+      <w:r>
+        <w:rPr>
+          <w:lang w:val="en-US"/>
+        </w:rPr>
+        <w:t xml:space="preserve">        </w:t>
+      </w:r>
+      <w:proofErr w:type="spellStart"/>
+      <w:r>
+        <w:rPr>
+          <w:lang w:val="en-US"/>
+        </w:rPr>
+        <w:t>app:layout_constraintTop_toTopOf</w:t>
+      </w:r>
+      <w:proofErr w:type="spellEnd"/>
+      <w:r>
+        <w:rPr>
+          <w:lang w:val="en-US"/>
+        </w:rPr>
+        <w:t>="parent"</w:t>
+      </w:r>
+    </w:p>
+    <w:p>
+      <w:pPr>
+        <w:pStyle w:val="code"/>
+        <w:rPr>
+          <w:lang w:val="en-US"/>
+        </w:rPr>
+      </w:pPr>
+      <w:r>
+        <w:rPr>
+          <w:lang w:val="en-US"/>
+        </w:rPr>
+        <w:t xml:space="preserve">        android:text="@{</w:t>
+      </w:r>
+      <w:proofErr w:type="spellStart"/>
+      <w:r>
+        <w:rPr>
+          <w:lang w:val="en-US"/>
+        </w:rPr>
+        <w:t>titre</w:t>
+      </w:r>
+      <w:proofErr w:type="spellEnd"/>
+      <w:r>
+        <w:rPr>
+          <w:lang w:val="en-US"/>
+        </w:rPr>
+        <w:t>}"</w:t>
+      </w:r>
+    </w:p>
+    <w:p>
+      <w:pPr>
+        <w:pStyle w:val="code"/>
+        <w:rPr>
+          <w:lang w:val="en-US"/>
+        </w:rPr>
+      </w:pPr>
+      <w:r>
+        <w:rPr>
+          <w:lang w:val="en-US"/>
+        </w:rPr>
+        <w:t xml:space="preserve">        /&gt;</w:t>
+      </w:r>
+    </w:p>
+    <w:p>
+      <w:pPr>
+        <w:pStyle w:val="code"/>
+        <w:rPr>
+          <w:lang w:val="en-US"/>
+        </w:rPr>
+      </w:pPr>
+      <w:r>
+        <w:rPr>
+          <w:rFonts w:ascii="Cambria Math" w:hAnsi="Cambria Math" w:cs="Cambria Math"/>
+          <w:lang w:val="en-US"/>
+        </w:rPr>
+        <w:t>​</w:t>
+      </w:r>
+    </w:p>
+    <w:p>
+      <w:pPr>
+        <w:pStyle w:val="code"/>
+        <w:rPr>
+          <w:lang w:val="en-US"/>
+        </w:rPr>
+      </w:pPr>
+      <w:r>
+        <w:rPr>
+          <w:lang w:val="en-US"/>
+        </w:rPr>
+        <w:t xml:space="preserve">    &lt;</w:t>
+      </w:r>
+      <w:proofErr w:type="spellStart"/>
+      <w:r>
+        <w:rPr>
+          <w:lang w:val="en-US"/>
+        </w:rPr>
+        <w:t>EditText</w:t>
+      </w:r>
+      <w:proofErr w:type="spellEnd"/>
+    </w:p>
+    <w:p>
+      <w:pPr>
+        <w:pStyle w:val="code"/>
+        <w:rPr>
+          <w:lang w:val="en-US"/>
+        </w:rPr>
+      </w:pPr>
+      <w:r>
+        <w:rPr>
+          <w:lang w:val="en-US"/>
+        </w:rPr>
+        <w:t xml:space="preserve">        android:id="@+id/</w:t>
+      </w:r>
+      <w:proofErr w:type="spellStart"/>
+      <w:r>
+        <w:rPr>
+          <w:lang w:val="en-US"/>
+        </w:rPr>
+        <w:t>et_nom</w:t>
+      </w:r>
+      <w:proofErr w:type="spellEnd"/>
+      <w:r>
+        <w:rPr>
+          <w:lang w:val="en-US"/>
+        </w:rPr>
+        <w:t>"</w:t>
+      </w:r>
+    </w:p>
+    <w:p>
+      <w:pPr>
+        <w:pStyle w:val="code"/>
+        <w:rPr>
+          <w:lang w:val="en-US"/>
+        </w:rPr>
+      </w:pPr>
+      <w:r>
+        <w:rPr>
+          <w:lang w:val="en-US"/>
+        </w:rPr>
+        <w:t xml:space="preserve">        android:layout_width="match_parent"</w:t>
+      </w:r>
+    </w:p>
+    <w:p>
+      <w:pPr>
+        <w:pStyle w:val="code"/>
+        <w:rPr>
+          <w:lang w:val="en-US"/>
+        </w:rPr>
+      </w:pPr>
+      <w:r>
+        <w:rPr>
+          <w:lang w:val="en-US"/>
+        </w:rPr>
+        <w:t xml:space="preserve">        android:layout_height="wrap_content"</w:t>
+      </w:r>
+    </w:p>
+    <w:p>
+      <w:pPr>
+        <w:pStyle w:val="code"/>
+        <w:rPr>
+          <w:lang w:val="en-US"/>
+        </w:rPr>
+      </w:pPr>
+      <w:r>
+        <w:rPr>
+          <w:lang w:val="en-US"/>
+        </w:rPr>
+        <w:t xml:space="preserve">        android:text="@={</w:t>
+      </w:r>
+      <w:proofErr w:type="spellStart"/>
+      <w:r>
+        <w:rPr>
+          <w:lang w:val="en-US"/>
+        </w:rPr>
+        <w:t>personne.nom</w:t>
+      </w:r>
+      <w:proofErr w:type="spellEnd"/>
+      <w:r>
+        <w:rPr>
+          <w:lang w:val="en-US"/>
+        </w:rPr>
+        <w:t>}"</w:t>
+      </w:r>
+    </w:p>
+    <w:p>
+      <w:pPr>
+        <w:pStyle w:val="code"/>
+        <w:rPr>
+          <w:lang w:val="en-US"/>
+        </w:rPr>
+      </w:pPr>
+      <w:r>
+        <w:rPr>
+          <w:lang w:val="en-US"/>
+        </w:rPr>
+        <w:t xml:space="preserve">        </w:t>
+      </w:r>
+      <w:proofErr w:type="spellStart"/>
+      <w:r>
+        <w:rPr>
+          <w:lang w:val="en-US"/>
+        </w:rPr>
+        <w:t>app:layout_constraintTop_toBottomOf</w:t>
+      </w:r>
+      <w:proofErr w:type="spellEnd"/>
+      <w:r>
+        <w:rPr>
+          <w:lang w:val="en-US"/>
+        </w:rPr>
+        <w:t>="@id/</w:t>
+      </w:r>
+      <w:proofErr w:type="spellStart"/>
+      <w:r>
+        <w:rPr>
+          <w:lang w:val="en-US"/>
+        </w:rPr>
+        <w:t>tv_titre</w:t>
+      </w:r>
+      <w:proofErr w:type="spellEnd"/>
+      <w:r>
+        <w:rPr>
+          <w:lang w:val="en-US"/>
+        </w:rPr>
+        <w:t>"</w:t>
+      </w:r>
+    </w:p>
+    <w:p>
+      <w:pPr>
+        <w:pStyle w:val="code"/>
+        <w:rPr>
+          <w:lang w:val="en-US"/>
+        </w:rPr>
+      </w:pPr>
+      <w:r>
+        <w:rPr>
+          <w:lang w:val="en-US"/>
+        </w:rPr>
+        <w:t xml:space="preserve">        </w:t>
+      </w:r>
+      <w:proofErr w:type="spellStart"/>
+      <w:r>
+        <w:rPr>
+          <w:lang w:val="en-US"/>
+        </w:rPr>
+        <w:t>app:layout_constraintLeft_toLeftOf</w:t>
+      </w:r>
+      <w:proofErr w:type="spellEnd"/>
+      <w:r>
+        <w:rPr>
+          <w:lang w:val="en-US"/>
+        </w:rPr>
+        <w:t>="parent"</w:t>
+      </w:r>
+    </w:p>
+    <w:p>
+      <w:pPr>
+        <w:pStyle w:val="code"/>
+        <w:rPr>
+          <w:lang w:val="en-US"/>
+        </w:rPr>
+      </w:pPr>
+      <w:r>
+        <w:rPr>
+          <w:lang w:val="en-US"/>
+        </w:rPr>
+        <w:t xml:space="preserve">        /&gt;</w:t>
+      </w:r>
+    </w:p>
+    <w:p>
+      <w:pPr>
+        <w:pStyle w:val="code"/>
+        <w:rPr>
+          <w:lang w:val="en-US"/>
+        </w:rPr>
+      </w:pPr>
+      <w:r>
+        <w:rPr>
+          <w:rFonts w:ascii="Cambria Math" w:hAnsi="Cambria Math" w:cs="Cambria Math"/>
+          <w:lang w:val="en-US"/>
+        </w:rPr>
+        <w:lastRenderedPageBreak/>
+        <w:t>​</w:t>
+      </w:r>
+    </w:p>
+    <w:p>
+      <w:pPr>
+        <w:pStyle w:val="code"/>
+        <w:rPr>
+          <w:lang w:val="en-US"/>
+        </w:rPr>
+      </w:pPr>
+      <w:r>
+        <w:rPr>
+          <w:lang w:val="en-US"/>
+        </w:rPr>
+        <w:t xml:space="preserve">    &lt;</w:t>
+      </w:r>
+      <w:proofErr w:type="spellStart"/>
+      <w:r>
+        <w:rPr>
+          <w:lang w:val="en-US"/>
+        </w:rPr>
+        <w:t>EditText</w:t>
+      </w:r>
+      <w:proofErr w:type="spellEnd"/>
+    </w:p>
+    <w:p>
+      <w:pPr>
+        <w:pStyle w:val="code"/>
+        <w:rPr>
+          <w:lang w:val="en-US"/>
+        </w:rPr>
+      </w:pPr>
+      <w:r>
+        <w:rPr>
+          <w:lang w:val="en-US"/>
+        </w:rPr>
+        <w:t xml:space="preserve">        android:id="@+id/</w:t>
+      </w:r>
+      <w:proofErr w:type="spellStart"/>
+      <w:r>
+        <w:rPr>
+          <w:lang w:val="en-US"/>
+        </w:rPr>
+        <w:t>et_prenom</w:t>
+      </w:r>
+      <w:proofErr w:type="spellEnd"/>
+      <w:r>
+        <w:rPr>
+          <w:lang w:val="en-US"/>
+        </w:rPr>
+        <w:t>"</w:t>
+      </w:r>
+    </w:p>
+    <w:p>
+      <w:pPr>
+        <w:pStyle w:val="code"/>
+        <w:rPr>
+          <w:lang w:val="en-US"/>
+        </w:rPr>
+      </w:pPr>
+      <w:r>
+        <w:rPr>
+          <w:lang w:val="en-US"/>
+        </w:rPr>
+        <w:t xml:space="preserve">        android:layout_width="match_parent"</w:t>
+      </w:r>
+    </w:p>
+    <w:p>
+      <w:pPr>
+        <w:pStyle w:val="code"/>
+        <w:rPr>
+          <w:lang w:val="en-US"/>
+        </w:rPr>
+      </w:pPr>
+      <w:r>
+        <w:rPr>
+          <w:lang w:val="en-US"/>
+        </w:rPr>
+        <w:t xml:space="preserve">        android:layout_height="wrap_content"</w:t>
+      </w:r>
+    </w:p>
+    <w:p>
+      <w:pPr>
+        <w:pStyle w:val="code"/>
+        <w:rPr>
+          <w:lang w:val="en-US"/>
+        </w:rPr>
+      </w:pPr>
+      <w:r>
+        <w:rPr>
+          <w:lang w:val="en-US"/>
+        </w:rPr>
+        <w:t xml:space="preserve">        android:text="@={</w:t>
+      </w:r>
+      <w:proofErr w:type="spellStart"/>
+      <w:r>
+        <w:rPr>
+          <w:lang w:val="en-US"/>
+        </w:rPr>
+        <w:t>personne.prenom</w:t>
+      </w:r>
+      <w:proofErr w:type="spellEnd"/>
+      <w:r>
+        <w:rPr>
+          <w:lang w:val="en-US"/>
+        </w:rPr>
+        <w:t>}"</w:t>
+      </w:r>
+    </w:p>
+    <w:p>
+      <w:pPr>
+        <w:pStyle w:val="code"/>
+        <w:rPr>
+          <w:lang w:val="en-US"/>
+        </w:rPr>
+      </w:pPr>
+      <w:r>
+        <w:rPr>
+          <w:lang w:val="en-US"/>
+        </w:rPr>
+        <w:t xml:space="preserve">        </w:t>
+      </w:r>
+      <w:proofErr w:type="spellStart"/>
+      <w:r>
+        <w:rPr>
+          <w:lang w:val="en-US"/>
+        </w:rPr>
+        <w:t>app:layout_constraintTop_toBottomOf</w:t>
+      </w:r>
+      <w:proofErr w:type="spellEnd"/>
+      <w:r>
+        <w:rPr>
+          <w:lang w:val="en-US"/>
+        </w:rPr>
+        <w:t>="@id/</w:t>
+      </w:r>
+      <w:proofErr w:type="spellStart"/>
+      <w:r>
+        <w:rPr>
+          <w:lang w:val="en-US"/>
+        </w:rPr>
+        <w:t>et_nom</w:t>
+      </w:r>
+      <w:proofErr w:type="spellEnd"/>
+      <w:r>
+        <w:rPr>
+          <w:lang w:val="en-US"/>
+        </w:rPr>
+        <w:t>"</w:t>
+      </w:r>
+    </w:p>
+    <w:p>
+      <w:pPr>
+        <w:pStyle w:val="code"/>
+        <w:rPr>
+          <w:lang w:val="en-US"/>
+        </w:rPr>
+      </w:pPr>
+      <w:r>
+        <w:rPr>
+          <w:lang w:val="en-US"/>
+        </w:rPr>
+        <w:t xml:space="preserve">        </w:t>
+      </w:r>
+      <w:proofErr w:type="spellStart"/>
+      <w:r>
+        <w:rPr>
+          <w:lang w:val="en-US"/>
+        </w:rPr>
+        <w:t>app:layout_constraintLeft_toLeftOf</w:t>
+      </w:r>
+      <w:proofErr w:type="spellEnd"/>
+      <w:r>
+        <w:rPr>
+          <w:lang w:val="en-US"/>
+        </w:rPr>
+        <w:t>="parent"</w:t>
+      </w:r>
+    </w:p>
+    <w:p>
+      <w:pPr>
+        <w:pStyle w:val="code"/>
+        <w:rPr>
+          <w:lang w:val="en-US"/>
+        </w:rPr>
+      </w:pPr>
+      <w:r>
+        <w:rPr>
+          <w:lang w:val="en-US"/>
+        </w:rPr>
+        <w:t xml:space="preserve">        /&gt;</w:t>
+      </w:r>
+    </w:p>
+    <w:p>
+      <w:pPr>
+        <w:pStyle w:val="code"/>
+        <w:rPr>
+          <w:lang w:val="en-US"/>
+        </w:rPr>
+      </w:pPr>
+      <w:r>
+        <w:rPr>
+          <w:rFonts w:ascii="Cambria Math" w:hAnsi="Cambria Math" w:cs="Cambria Math"/>
+          <w:lang w:val="en-US"/>
+        </w:rPr>
+        <w:t>​</w:t>
+      </w:r>
+    </w:p>
+    <w:p>
+      <w:pPr>
+        <w:pStyle w:val="code"/>
+        <w:rPr>
+          <w:lang w:val="en-US"/>
+        </w:rPr>
+      </w:pPr>
+      <w:r>
+        <w:rPr>
+          <w:lang w:val="en-US"/>
+        </w:rPr>
+        <w:t xml:space="preserve">    &lt;</w:t>
+      </w:r>
+      <w:proofErr w:type="spellStart"/>
+      <w:r>
+        <w:rPr>
+          <w:lang w:val="en-US"/>
+        </w:rPr>
+        <w:t>EditText</w:t>
+      </w:r>
+      <w:proofErr w:type="spellEnd"/>
+    </w:p>
+    <w:p>
+      <w:pPr>
+        <w:pStyle w:val="code"/>
+        <w:rPr>
+          <w:lang w:val="en-US"/>
+        </w:rPr>
+      </w:pPr>
+      <w:r>
+        <w:rPr>
+          <w:lang w:val="en-US"/>
+        </w:rPr>
+        <w:t xml:space="preserve">        android:id="@+id/</w:t>
+      </w:r>
+      <w:proofErr w:type="spellStart"/>
+      <w:r>
+        <w:rPr>
+          <w:lang w:val="en-US"/>
+        </w:rPr>
+        <w:t>et_numero</w:t>
+      </w:r>
+      <w:proofErr w:type="spellEnd"/>
+      <w:r>
+        <w:rPr>
+          <w:lang w:val="en-US"/>
+        </w:rPr>
+        <w:t>"</w:t>
+      </w:r>
+    </w:p>
+    <w:p>
+      <w:pPr>
+        <w:pStyle w:val="code"/>
+        <w:rPr>
+          <w:lang w:val="en-US"/>
+        </w:rPr>
+      </w:pPr>
+      <w:r>
+        <w:rPr>
+          <w:lang w:val="en-US"/>
+        </w:rPr>
+        <w:t xml:space="preserve">        android:layout_width="match_parent"</w:t>
+      </w:r>
+    </w:p>
+    <w:p>
+      <w:pPr>
+        <w:pStyle w:val="code"/>
+        <w:rPr>
+          <w:lang w:val="en-US"/>
+        </w:rPr>
+      </w:pPr>
+      <w:r>
+        <w:rPr>
+          <w:lang w:val="en-US"/>
+        </w:rPr>
+        <w:t xml:space="preserve">        android:layout_height="wrap_content"</w:t>
+      </w:r>
+    </w:p>
+    <w:p>
+      <w:pPr>
+        <w:pStyle w:val="code"/>
+        <w:rPr>
+          <w:lang w:val="en-US"/>
+        </w:rPr>
+      </w:pPr>
+      <w:r>
+        <w:rPr>
+          <w:lang w:val="en-US"/>
+        </w:rPr>
+        <w:t xml:space="preserve">        android:text="@={</w:t>
+      </w:r>
+      <w:proofErr w:type="spellStart"/>
+      <w:r>
+        <w:rPr>
+          <w:lang w:val="en-US"/>
+        </w:rPr>
+        <w:t>personne.numero</w:t>
+      </w:r>
+      <w:proofErr w:type="spellEnd"/>
+      <w:r>
+        <w:rPr>
+          <w:lang w:val="en-US"/>
+        </w:rPr>
+        <w:t>}"</w:t>
+      </w:r>
+    </w:p>
+    <w:p>
+      <w:pPr>
+        <w:pStyle w:val="code"/>
+        <w:rPr>
+          <w:lang w:val="en-US"/>
+        </w:rPr>
+      </w:pPr>
+      <w:r>
+        <w:rPr>
+          <w:lang w:val="en-US"/>
+        </w:rPr>
+        <w:t xml:space="preserve">        </w:t>
+      </w:r>
+      <w:proofErr w:type="spellStart"/>
+      <w:r>
+        <w:rPr>
+          <w:lang w:val="en-US"/>
+        </w:rPr>
+        <w:t>app:layout_constraintTop_toBottomOf</w:t>
+      </w:r>
+      <w:proofErr w:type="spellEnd"/>
+      <w:r>
+        <w:rPr>
+          <w:lang w:val="en-US"/>
+        </w:rPr>
+        <w:t>="@id/</w:t>
+      </w:r>
+      <w:proofErr w:type="spellStart"/>
+      <w:r>
+        <w:rPr>
+          <w:lang w:val="en-US"/>
+        </w:rPr>
+        <w:t>et_prenom</w:t>
+      </w:r>
+      <w:proofErr w:type="spellEnd"/>
+      <w:r>
+        <w:rPr>
+          <w:lang w:val="en-US"/>
+        </w:rPr>
+        <w:t>"</w:t>
+      </w:r>
+    </w:p>
+    <w:p>
+      <w:pPr>
+        <w:pStyle w:val="code"/>
+        <w:rPr>
+          <w:lang w:val="en-US"/>
+        </w:rPr>
+      </w:pPr>
+      <w:r>
+        <w:rPr>
+          <w:lang w:val="en-US"/>
+        </w:rPr>
+        <w:t xml:space="preserve">        </w:t>
+      </w:r>
+      <w:proofErr w:type="spellStart"/>
+      <w:r>
+        <w:rPr>
+          <w:lang w:val="en-US"/>
+        </w:rPr>
+        <w:t>app:layout_constraintLeft_toLeftOf</w:t>
+      </w:r>
+      <w:proofErr w:type="spellEnd"/>
+      <w:r>
+        <w:rPr>
+          <w:lang w:val="en-US"/>
+        </w:rPr>
+        <w:t>="parent"</w:t>
+      </w:r>
+    </w:p>
+    <w:p>
+      <w:pPr>
+        <w:pStyle w:val="code"/>
+        <w:rPr>
+          <w:lang w:val="en-US"/>
+        </w:rPr>
+      </w:pPr>
+      <w:r>
+        <w:rPr>
+          <w:lang w:val="en-US"/>
+        </w:rPr>
+        <w:t xml:space="preserve">        /&gt;</w:t>
+      </w:r>
+    </w:p>
+    <w:p>
+      <w:pPr>
+        <w:pStyle w:val="code"/>
+        <w:rPr>
+          <w:lang w:val="en-US"/>
+        </w:rPr>
+      </w:pPr>
+      <w:r>
+        <w:rPr>
+          <w:rFonts w:ascii="Cambria Math" w:hAnsi="Cambria Math" w:cs="Cambria Math"/>
+          <w:lang w:val="en-US"/>
+        </w:rPr>
+        <w:t>​</w:t>
+      </w:r>
+    </w:p>
+    <w:p>
+      <w:pPr>
+        <w:pStyle w:val="code"/>
+        <w:rPr>
+          <w:lang w:val="en-US"/>
+        </w:rPr>
+      </w:pPr>
+      <w:r>
+        <w:rPr>
+          <w:lang w:val="en-US"/>
+        </w:rPr>
+        <w:t xml:space="preserve">    &lt;</w:t>
+      </w:r>
+      <w:proofErr w:type="spellStart"/>
+      <w:r>
+        <w:rPr>
+          <w:lang w:val="en-US"/>
+        </w:rPr>
+        <w:t>EditText</w:t>
+      </w:r>
+      <w:proofErr w:type="spellEnd"/>
+    </w:p>
+    <w:p>
+      <w:pPr>
+        <w:pStyle w:val="code"/>
+        <w:rPr>
+          <w:lang w:val="en-US"/>
+        </w:rPr>
+      </w:pPr>
+      <w:r>
+        <w:rPr>
+          <w:lang w:val="en-US"/>
+        </w:rPr>
+        <w:t xml:space="preserve">        android:id="@+id/</w:t>
+      </w:r>
+      <w:proofErr w:type="spellStart"/>
+      <w:r>
+        <w:rPr>
+          <w:lang w:val="en-US"/>
+        </w:rPr>
+        <w:t>et_rue</w:t>
+      </w:r>
+      <w:proofErr w:type="spellEnd"/>
+      <w:r>
+        <w:rPr>
+          <w:lang w:val="en-US"/>
+        </w:rPr>
+        <w:t>"</w:t>
+      </w:r>
+    </w:p>
+    <w:p>
+      <w:pPr>
+        <w:pStyle w:val="code"/>
+        <w:rPr>
+          <w:lang w:val="en-US"/>
+        </w:rPr>
+      </w:pPr>
+      <w:r>
+        <w:rPr>
+          <w:lang w:val="en-US"/>
+        </w:rPr>
+        <w:t xml:space="preserve">        android:layout_width="match_parent"</w:t>
+      </w:r>
+    </w:p>
+    <w:p>
+      <w:pPr>
+        <w:pStyle w:val="code"/>
+        <w:rPr>
+          <w:lang w:val="en-US"/>
+        </w:rPr>
+      </w:pPr>
+      <w:r>
+        <w:rPr>
+          <w:lang w:val="en-US"/>
+        </w:rPr>
+        <w:t xml:space="preserve">        android:layout_height="wrap_content"</w:t>
+      </w:r>
+    </w:p>
+    <w:p>
+      <w:pPr>
+        <w:pStyle w:val="code"/>
+        <w:rPr>
+          <w:lang w:val="en-US"/>
+        </w:rPr>
+      </w:pPr>
+      <w:r>
+        <w:rPr>
+          <w:lang w:val="en-US"/>
+        </w:rPr>
+        <w:t xml:space="preserve">        android:text="@={</w:t>
+      </w:r>
+      <w:proofErr w:type="spellStart"/>
+      <w:r>
+        <w:rPr>
+          <w:lang w:val="en-US"/>
+        </w:rPr>
+        <w:t>personne.rue</w:t>
+      </w:r>
+      <w:proofErr w:type="spellEnd"/>
+      <w:r>
+        <w:rPr>
+          <w:lang w:val="en-US"/>
+        </w:rPr>
+        <w:t>}"</w:t>
+      </w:r>
+    </w:p>
+    <w:p>
+      <w:pPr>
+        <w:pStyle w:val="code"/>
+        <w:rPr>
+          <w:lang w:val="en-US"/>
+        </w:rPr>
+      </w:pPr>
+      <w:r>
+        <w:rPr>
+          <w:lang w:val="en-US"/>
+        </w:rPr>
+        <w:t xml:space="preserve">        </w:t>
+      </w:r>
+      <w:proofErr w:type="spellStart"/>
+      <w:r>
+        <w:rPr>
+          <w:lang w:val="en-US"/>
+        </w:rPr>
+        <w:t>app:layout_constraintTop_toBottomOf</w:t>
+      </w:r>
+      <w:proofErr w:type="spellEnd"/>
+      <w:r>
+        <w:rPr>
+          <w:lang w:val="en-US"/>
+        </w:rPr>
+        <w:t>="@id/</w:t>
+      </w:r>
+      <w:proofErr w:type="spellStart"/>
+      <w:r>
+        <w:rPr>
+          <w:lang w:val="en-US"/>
+        </w:rPr>
+        <w:t>et_numero</w:t>
+      </w:r>
+      <w:proofErr w:type="spellEnd"/>
+      <w:r>
+        <w:rPr>
+          <w:lang w:val="en-US"/>
+        </w:rPr>
+        <w:t>"</w:t>
+      </w:r>
+    </w:p>
+    <w:p>
+      <w:pPr>
+        <w:pStyle w:val="code"/>
+        <w:rPr>
+          <w:lang w:val="en-US"/>
+        </w:rPr>
+      </w:pPr>
+      <w:r>
+        <w:rPr>
+          <w:lang w:val="en-US"/>
+        </w:rPr>
+        <w:t xml:space="preserve">        </w:t>
+      </w:r>
+      <w:proofErr w:type="spellStart"/>
+      <w:r>
+        <w:rPr>
+          <w:lang w:val="en-US"/>
+        </w:rPr>
+        <w:t>app:layout_constraintLeft_toLeftOf</w:t>
+      </w:r>
+      <w:proofErr w:type="spellEnd"/>
+      <w:r>
+        <w:rPr>
+          <w:lang w:val="en-US"/>
+        </w:rPr>
+        <w:t>="parent"</w:t>
+      </w:r>
+    </w:p>
+    <w:p>
+      <w:pPr>
+        <w:pStyle w:val="code"/>
+        <w:rPr>
+          <w:lang w:val="en-US"/>
+        </w:rPr>
+      </w:pPr>
+      <w:r>
+        <w:rPr>
+          <w:lang w:val="en-US"/>
+        </w:rPr>
+        <w:t xml:space="preserve">        /&gt;</w:t>
+      </w:r>
+    </w:p>
+    <w:p>
+      <w:pPr>
+        <w:pStyle w:val="code"/>
+        <w:rPr>
+          <w:lang w:val="en-US"/>
+        </w:rPr>
+      </w:pPr>
+      <w:r>
+        <w:rPr>
+          <w:rFonts w:ascii="Cambria Math" w:hAnsi="Cambria Math" w:cs="Cambria Math"/>
+          <w:lang w:val="en-US"/>
+        </w:rPr>
+        <w:t>​</w:t>
+      </w:r>
+    </w:p>
+    <w:p>
+      <w:pPr>
+        <w:pStyle w:val="code"/>
+        <w:rPr>
+          <w:lang w:val="en-US"/>
+        </w:rPr>
+      </w:pPr>
+      <w:r>
+        <w:rPr>
+          <w:lang w:val="en-US"/>
+        </w:rPr>
+        <w:t xml:space="preserve">    &lt;</w:t>
+      </w:r>
+      <w:proofErr w:type="spellStart"/>
+      <w:r>
+        <w:rPr>
+          <w:lang w:val="en-US"/>
+        </w:rPr>
+        <w:t>EditText</w:t>
+      </w:r>
+      <w:proofErr w:type="spellEnd"/>
+    </w:p>
+    <w:p>
+      <w:pPr>
+        <w:pStyle w:val="code"/>
+        <w:rPr>
+          <w:lang w:val="en-US"/>
+        </w:rPr>
+      </w:pPr>
+      <w:r>
+        <w:rPr>
+          <w:lang w:val="en-US"/>
+        </w:rPr>
+        <w:t xml:space="preserve">        android:id="@+id/</w:t>
+      </w:r>
+      <w:proofErr w:type="spellStart"/>
+      <w:r>
+        <w:rPr>
+          <w:lang w:val="en-US"/>
+        </w:rPr>
+        <w:t>et_ville</w:t>
+      </w:r>
+      <w:proofErr w:type="spellEnd"/>
+      <w:r>
+        <w:rPr>
+          <w:lang w:val="en-US"/>
+        </w:rPr>
+        <w:t>"</w:t>
+      </w:r>
+    </w:p>
+    <w:p>
+      <w:pPr>
+        <w:pStyle w:val="code"/>
+        <w:rPr>
+          <w:lang w:val="en-US"/>
+        </w:rPr>
+      </w:pPr>
+      <w:r>
+        <w:rPr>
+          <w:lang w:val="en-US"/>
+        </w:rPr>
+        <w:t xml:space="preserve">        android:layout_width="match_parent"</w:t>
+      </w:r>
+    </w:p>
+    <w:p>
+      <w:pPr>
+        <w:pStyle w:val="code"/>
+        <w:rPr>
+          <w:lang w:val="en-US"/>
+        </w:rPr>
+      </w:pPr>
+      <w:r>
+        <w:rPr>
+          <w:lang w:val="en-US"/>
+        </w:rPr>
+        <w:t xml:space="preserve">        android:layout_height="wrap_content"</w:t>
+      </w:r>
+    </w:p>
+    <w:p>
+      <w:pPr>
+        <w:pStyle w:val="code"/>
+        <w:rPr>
+          <w:lang w:val="en-US"/>
+        </w:rPr>
+      </w:pPr>
+      <w:r>
+        <w:rPr>
+          <w:lang w:val="en-US"/>
+        </w:rPr>
+        <w:t xml:space="preserve">        android:text="@={</w:t>
+      </w:r>
+      <w:proofErr w:type="spellStart"/>
+      <w:r>
+        <w:rPr>
+          <w:lang w:val="en-US"/>
+        </w:rPr>
+        <w:t>personne.ville</w:t>
+      </w:r>
+      <w:proofErr w:type="spellEnd"/>
+      <w:r>
+        <w:rPr>
+          <w:lang w:val="en-US"/>
+        </w:rPr>
+        <w:t>}"</w:t>
+      </w:r>
+    </w:p>
+    <w:p>
+      <w:pPr>
+        <w:pStyle w:val="code"/>
+        <w:rPr>
+          <w:lang w:val="en-US"/>
+        </w:rPr>
+      </w:pPr>
+      <w:r>
+        <w:rPr>
+          <w:lang w:val="en-US"/>
+        </w:rPr>
+        <w:t xml:space="preserve">        </w:t>
+      </w:r>
+      <w:proofErr w:type="spellStart"/>
+      <w:r>
+        <w:rPr>
+          <w:lang w:val="en-US"/>
+        </w:rPr>
+        <w:t>app:layout_constraintTop_toBottomOf</w:t>
+      </w:r>
+      <w:proofErr w:type="spellEnd"/>
+      <w:r>
+        <w:rPr>
+          <w:lang w:val="en-US"/>
+        </w:rPr>
+        <w:t>="@id/</w:t>
+      </w:r>
+      <w:proofErr w:type="spellStart"/>
+      <w:r>
+        <w:rPr>
+          <w:lang w:val="en-US"/>
+        </w:rPr>
+        <w:t>et_rue</w:t>
+      </w:r>
+      <w:proofErr w:type="spellEnd"/>
+      <w:r>
+        <w:rPr>
+          <w:lang w:val="en-US"/>
+        </w:rPr>
+        <w:t>"</w:t>
+      </w:r>
+    </w:p>
+    <w:p>
+      <w:pPr>
+        <w:pStyle w:val="code"/>
+        <w:rPr>
+          <w:lang w:val="en-US"/>
+        </w:rPr>
+      </w:pPr>
+      <w:r>
+        <w:rPr>
+          <w:lang w:val="en-US"/>
+        </w:rPr>
+        <w:t xml:space="preserve">        </w:t>
+      </w:r>
+      <w:proofErr w:type="spellStart"/>
+      <w:r>
+        <w:rPr>
+          <w:lang w:val="en-US"/>
+        </w:rPr>
+        <w:t>app:layout_constraintLeft_toLeftOf</w:t>
+      </w:r>
+      <w:proofErr w:type="spellEnd"/>
+      <w:r>
+        <w:rPr>
+          <w:lang w:val="en-US"/>
+        </w:rPr>
+        <w:t>="parent"</w:t>
+      </w:r>
+    </w:p>
+    <w:p>
+      <w:pPr>
+        <w:pStyle w:val="code"/>
+        <w:rPr>
+          <w:lang w:val="en-US"/>
+        </w:rPr>
+      </w:pPr>
+      <w:r>
+        <w:rPr>
+          <w:lang w:val="en-US"/>
+        </w:rPr>
+        <w:t xml:space="preserve">        /&gt;</w:t>
+      </w:r>
+    </w:p>
+    <w:p>
+      <w:pPr>
+        <w:pStyle w:val="code"/>
+        <w:rPr>
+          <w:lang w:val="en-US"/>
+        </w:rPr>
+      </w:pPr>
+      <w:r>
+        <w:rPr>
+          <w:rFonts w:ascii="Cambria Math" w:hAnsi="Cambria Math" w:cs="Cambria Math"/>
+          <w:lang w:val="en-US"/>
+        </w:rPr>
+        <w:lastRenderedPageBreak/>
+        <w:t>​</w:t>
+      </w:r>
+    </w:p>
+    <w:p>
+      <w:pPr>
+        <w:pStyle w:val="code"/>
+        <w:rPr>
+          <w:lang w:val="en-US"/>
+        </w:rPr>
+      </w:pPr>
+      <w:r>
+        <w:rPr>
+          <w:lang w:val="en-US"/>
+        </w:rPr>
+        <w:t xml:space="preserve">    &lt;</w:t>
+      </w:r>
+      <w:proofErr w:type="spellStart"/>
+      <w:r>
+        <w:rPr>
+          <w:lang w:val="en-US"/>
+        </w:rPr>
+        <w:t>EditText</w:t>
+      </w:r>
+      <w:proofErr w:type="spellEnd"/>
+    </w:p>
+    <w:p>
+      <w:pPr>
+        <w:pStyle w:val="code"/>
+        <w:rPr>
+          <w:lang w:val="en-US"/>
+        </w:rPr>
+      </w:pPr>
+      <w:r>
+        <w:rPr>
+          <w:lang w:val="en-US"/>
+        </w:rPr>
+        <w:t xml:space="preserve">        android:id="@+id/</w:t>
+      </w:r>
+      <w:proofErr w:type="spellStart"/>
+      <w:r>
+        <w:rPr>
+          <w:lang w:val="en-US"/>
+        </w:rPr>
+        <w:t>et_code_postal</w:t>
+      </w:r>
+      <w:proofErr w:type="spellEnd"/>
+      <w:r>
+        <w:rPr>
+          <w:lang w:val="en-US"/>
+        </w:rPr>
+        <w:t>"</w:t>
+      </w:r>
+    </w:p>
+    <w:p>
+      <w:pPr>
+        <w:pStyle w:val="code"/>
+        <w:rPr>
+          <w:lang w:val="en-US"/>
+        </w:rPr>
+      </w:pPr>
+      <w:r>
+        <w:rPr>
+          <w:lang w:val="en-US"/>
+        </w:rPr>
+        <w:t xml:space="preserve">        android:layout_width="match_parent"</w:t>
+      </w:r>
+    </w:p>
+    <w:p>
+      <w:pPr>
+        <w:pStyle w:val="code"/>
+        <w:rPr>
+          <w:lang w:val="en-US"/>
+        </w:rPr>
+      </w:pPr>
+      <w:r>
+        <w:rPr>
+          <w:lang w:val="en-US"/>
+        </w:rPr>
+        <w:t xml:space="preserve">        android:layout_height="wrap_content"</w:t>
+      </w:r>
+    </w:p>
+    <w:p>
+      <w:pPr>
+        <w:pStyle w:val="code"/>
+        <w:rPr>
+          <w:lang w:val="en-US"/>
+        </w:rPr>
+      </w:pPr>
+      <w:r>
+        <w:rPr>
+          <w:lang w:val="en-US"/>
+        </w:rPr>
+        <w:t xml:space="preserve">        android:text="@={</w:t>
+      </w:r>
+      <w:proofErr w:type="spellStart"/>
+      <w:r>
+        <w:rPr>
+          <w:lang w:val="en-US"/>
+        </w:rPr>
+        <w:t>personne.codePostal</w:t>
+      </w:r>
+      <w:proofErr w:type="spellEnd"/>
+      <w:r>
+        <w:rPr>
+          <w:lang w:val="en-US"/>
+        </w:rPr>
+        <w:t>}"</w:t>
+      </w:r>
+    </w:p>
+    <w:p>
+      <w:pPr>
+        <w:pStyle w:val="code"/>
+        <w:rPr>
+          <w:lang w:val="en-US"/>
+        </w:rPr>
+      </w:pPr>
+      <w:r>
+        <w:rPr>
+          <w:lang w:val="en-US"/>
+        </w:rPr>
+        <w:t xml:space="preserve">        </w:t>
+      </w:r>
+      <w:proofErr w:type="spellStart"/>
+      <w:r>
+        <w:rPr>
+          <w:lang w:val="en-US"/>
+        </w:rPr>
+        <w:t>app:layout_constraintTop_toBottomOf</w:t>
+      </w:r>
+      <w:proofErr w:type="spellEnd"/>
+      <w:r>
+        <w:rPr>
+          <w:lang w:val="en-US"/>
+        </w:rPr>
+        <w:t>="@id/</w:t>
+      </w:r>
+      <w:proofErr w:type="spellStart"/>
+      <w:r>
+        <w:rPr>
+          <w:lang w:val="en-US"/>
+        </w:rPr>
+        <w:t>et_ville</w:t>
+      </w:r>
+      <w:proofErr w:type="spellEnd"/>
+      <w:r>
+        <w:rPr>
+          <w:lang w:val="en-US"/>
+        </w:rPr>
+        <w:t>"</w:t>
+      </w:r>
+    </w:p>
+    <w:p>
+      <w:pPr>
+        <w:pStyle w:val="code"/>
+        <w:rPr>
+          <w:lang w:val="en-US"/>
+        </w:rPr>
+      </w:pPr>
+      <w:r>
+        <w:rPr>
+          <w:lang w:val="en-US"/>
+        </w:rPr>
+        <w:t xml:space="preserve">        </w:t>
+      </w:r>
+      <w:proofErr w:type="spellStart"/>
+      <w:r>
+        <w:rPr>
+          <w:lang w:val="en-US"/>
+        </w:rPr>
+        <w:t>app:layout_constraintLeft_toLeftOf</w:t>
+      </w:r>
+      <w:proofErr w:type="spellEnd"/>
+      <w:r>
+        <w:rPr>
+          <w:lang w:val="en-US"/>
+        </w:rPr>
+        <w:t>="parent"</w:t>
+      </w:r>
+    </w:p>
+    <w:p>
+      <w:pPr>
+        <w:pStyle w:val="code"/>
+        <w:rPr>
+          <w:lang w:val="it-IT"/>
+        </w:rPr>
+      </w:pPr>
+      <w:r>
+        <w:rPr>
+          <w:lang w:val="en-US"/>
+        </w:rPr>
+        <w:t xml:space="preserve">        </w:t>
+      </w:r>
+      <w:r>
+        <w:rPr>
+          <w:lang w:val="it-IT"/>
+        </w:rPr>
+        <w:t>/&gt;</w:t>
+      </w:r>
+    </w:p>
+    <w:p>
+      <w:pPr>
+        <w:pStyle w:val="code"/>
+        <w:rPr>
+          <w:lang w:val="it-IT"/>
+        </w:rPr>
+      </w:pPr>
+      <w:r>
+        <w:rPr>
+          <w:rFonts w:ascii="Cambria Math" w:hAnsi="Cambria Math" w:cs="Cambria Math"/>
+          <w:lang w:val="it-IT"/>
+        </w:rPr>
+        <w:t>​</w:t>
+      </w:r>
+    </w:p>
+    <w:p>
+      <w:pPr>
+        <w:pStyle w:val="code"/>
+        <w:rPr>
+          <w:lang w:val="it-IT"/>
+        </w:rPr>
+      </w:pPr>
+      <w:r>
+        <w:rPr>
+          <w:lang w:val="it-IT"/>
+        </w:rPr>
+        <w:t xml:space="preserve">    &lt;Button</w:t>
+      </w:r>
+    </w:p>
+    <w:p>
+      <w:pPr>
+        <w:pStyle w:val="code"/>
+        <w:rPr>
+          <w:lang w:val="it-IT"/>
+        </w:rPr>
+      </w:pPr>
+      <w:r>
+        <w:rPr>
+          <w:lang w:val="it-IT"/>
+        </w:rPr>
+        <w:t xml:space="preserve">        android:id="@+id/</w:t>
+      </w:r>
+      <w:proofErr w:type="spellStart"/>
+      <w:r>
+        <w:rPr>
+          <w:lang w:val="it-IT"/>
+        </w:rPr>
+        <w:t>btn_envoyer</w:t>
+      </w:r>
+      <w:proofErr w:type="spellEnd"/>
+      <w:r>
+        <w:rPr>
+          <w:lang w:val="it-IT"/>
+        </w:rPr>
+        <w:t>"</w:t>
+      </w:r>
+    </w:p>
+    <w:p>
+      <w:pPr>
+        <w:pStyle w:val="code"/>
+        <w:rPr>
+          <w:lang w:val="en-US"/>
+        </w:rPr>
+      </w:pPr>
+      <w:r>
+        <w:rPr>
+          <w:lang w:val="it-IT"/>
+        </w:rPr>
+        <w:t xml:space="preserve">        </w:t>
+      </w:r>
+      <w:r>
+        <w:rPr>
+          <w:lang w:val="en-US"/>
+        </w:rPr>
+        <w:t>android:layout_width="match_parent"</w:t>
+      </w:r>
+    </w:p>
+    <w:p>
+      <w:pPr>
+        <w:pStyle w:val="code"/>
+        <w:rPr>
+          <w:lang w:val="en-US"/>
+        </w:rPr>
+      </w:pPr>
+      <w:r>
+        <w:rPr>
+          <w:lang w:val="en-US"/>
+        </w:rPr>
+        <w:t xml:space="preserve">        android:layout_height="wrap_content"</w:t>
+      </w:r>
+    </w:p>
+    <w:p>
+      <w:pPr>
+        <w:pStyle w:val="code"/>
+        <w:rPr>
+          <w:lang w:val="en-US"/>
+        </w:rPr>
+      </w:pPr>
+      <w:r>
+        <w:rPr>
+          <w:lang w:val="en-US"/>
+        </w:rPr>
+        <w:t xml:space="preserve">        </w:t>
+      </w:r>
+      <w:proofErr w:type="spellStart"/>
+      <w:r>
+        <w:rPr>
+          <w:lang w:val="en-US"/>
+        </w:rPr>
+        <w:t>app:layout_constraintTop_toBottomOf</w:t>
+      </w:r>
+      <w:proofErr w:type="spellEnd"/>
+      <w:r>
+        <w:rPr>
+          <w:lang w:val="en-US"/>
+        </w:rPr>
+        <w:t>="@+id/</w:t>
+      </w:r>
+      <w:proofErr w:type="spellStart"/>
+      <w:r>
+        <w:rPr>
+          <w:lang w:val="en-US"/>
+        </w:rPr>
+        <w:t>et_code_postal</w:t>
+      </w:r>
+      <w:proofErr w:type="spellEnd"/>
+      <w:r>
+        <w:rPr>
+          <w:lang w:val="en-US"/>
+        </w:rPr>
+        <w:t>"</w:t>
+      </w:r>
+    </w:p>
+    <w:p>
+      <w:pPr>
+        <w:pStyle w:val="code"/>
+        <w:rPr>
+          <w:lang w:val="en-US"/>
+        </w:rPr>
+      </w:pPr>
+      <w:r>
+        <w:rPr>
+          <w:lang w:val="en-US"/>
+        </w:rPr>
+        <w:t xml:space="preserve">        </w:t>
+      </w:r>
+      <w:proofErr w:type="spellStart"/>
+      <w:r>
+        <w:rPr>
+          <w:lang w:val="en-US"/>
+        </w:rPr>
+        <w:t>app:layout_constraintLeft_toLeftOf</w:t>
+      </w:r>
+      <w:proofErr w:type="spellEnd"/>
+      <w:r>
+        <w:rPr>
+          <w:lang w:val="en-US"/>
+        </w:rPr>
+        <w:t>="parent"</w:t>
+      </w:r>
+    </w:p>
+    <w:p>
+      <w:pPr>
+        <w:pStyle w:val="code"/>
+      </w:pPr>
+      <w:r>
+        <w:rPr>
+          <w:lang w:val="en-US"/>
+        </w:rPr>
+        <w:t xml:space="preserve">        </w:t>
+      </w:r>
+      <w:r>
+        <w:t>android:text="Envoyer"/&gt;</w:t>
+      </w:r>
+    </w:p>
+    <w:p>
+      <w:pPr>
+        <w:pStyle w:val="code"/>
+      </w:pPr>
+      <w:r>
+        <w:rPr>
+          <w:rFonts w:ascii="Cambria Math" w:hAnsi="Cambria Math" w:cs="Cambria Math"/>
+        </w:rPr>
+        <w:t>​</w:t>
+      </w:r>
+      <w:r>
+        <w:t>&lt;/</w:t>
+      </w:r>
+      <w:proofErr w:type="spellStart"/>
+      <w:r>
+        <w:t>androidx.constraintlayout.widget.ConstraintLayout</w:t>
+      </w:r>
+      <w:proofErr w:type="spellEnd"/>
+      <w:r>
+        <w:t>&gt;</w:t>
+      </w:r>
+    </w:p>
+    <w:p>
+      <w:pPr>
+        <w:pStyle w:val="code"/>
+      </w:pPr>
+      <w:r>
+        <w:rPr>
+          <w:rFonts w:ascii="Cambria Math" w:hAnsi="Cambria Math" w:cs="Cambria Math"/>
+        </w:rPr>
+        <w:t>​</w:t>
+      </w:r>
+      <w:r>
+        <w:t>&lt;/layout&gt;</w:t>
+      </w:r>
+    </w:p>
+    <w:p>
+      <w:r>
+        <w:t xml:space="preserve">Voici comment récupérer un objet contenant les objets représentant chacun un élément de </w:t>
+      </w:r>
+      <w:proofErr w:type="spellStart"/>
+      <w:r>
+        <w:t>l'ihm</w:t>
+      </w:r>
+      <w:proofErr w:type="spellEnd"/>
+      <w:r>
+        <w:t>, puis comment leur valeur est exploitée</w:t>
+      </w:r>
+      <w:r>
+        <w:t xml:space="preserve">, il est aussi à noter que dans le code ci-après on injecte aussi des données dans </w:t>
+      </w:r>
+      <w:proofErr w:type="spellStart"/>
+      <w:r>
+        <w:t>l'ihm</w:t>
+      </w:r>
+      <w:proofErr w:type="spellEnd"/>
+      <w:r>
+        <w:t>.</w:t>
+      </w:r>
+    </w:p>
+    <w:p>
+      <w:pPr>
+        <w:pStyle w:val="code"/>
+      </w:pPr>
+      <w:r>
+        <w:t>package fr.eni.t2</w:t>
+      </w:r>
+    </w:p>
+    <w:p>
+      <w:pPr>
+        <w:pStyle w:val="code"/>
+      </w:pPr>
+      <w:r>
+        <w:rPr>
+          <w:rFonts w:ascii="Cambria Math" w:hAnsi="Cambria Math" w:cs="Cambria Math"/>
+        </w:rPr>
+        <w:t>​</w:t>
+      </w:r>
+    </w:p>
+    <w:p>
+      <w:pPr>
+        <w:pStyle w:val="code"/>
+      </w:pPr>
+      <w:r>
+        <w:t xml:space="preserve">import </w:t>
+      </w:r>
+      <w:proofErr w:type="spellStart"/>
+      <w:r>
+        <w:t>androidx.appcompat.app.AppCompatActivity</w:t>
+      </w:r>
+      <w:proofErr w:type="spellEnd"/>
+    </w:p>
+    <w:p>
+      <w:pPr>
+        <w:pStyle w:val="code"/>
+      </w:pPr>
+      <w:r>
+        <w:t xml:space="preserve">import </w:t>
+      </w:r>
+      <w:proofErr w:type="spellStart"/>
+      <w:r>
+        <w:t>android.os.Bundle</w:t>
+      </w:r>
+      <w:proofErr w:type="spellEnd"/>
+    </w:p>
+    <w:p>
+      <w:pPr>
+        <w:pStyle w:val="code"/>
+      </w:pPr>
+      <w:r>
+        <w:t xml:space="preserve">import </w:t>
+      </w:r>
+      <w:proofErr w:type="spellStart"/>
+      <w:r>
+        <w:t>android.util.Log</w:t>
+      </w:r>
+      <w:proofErr w:type="spellEnd"/>
+    </w:p>
+    <w:p>
+      <w:pPr>
+        <w:pStyle w:val="code"/>
+        <w:rPr>
+          <w:lang w:val="en-US"/>
+        </w:rPr>
+      </w:pPr>
+      <w:r>
+        <w:rPr>
+          <w:lang w:val="en-US"/>
+        </w:rPr>
+        <w:t>import fr.eni.t2.databinding.ActivityMainBinding</w:t>
+      </w:r>
+    </w:p>
+    <w:p>
+      <w:pPr>
+        <w:pStyle w:val="code"/>
+        <w:rPr>
+          <w:lang w:val="en-US"/>
+        </w:rPr>
+      </w:pPr>
+      <w:r>
+        <w:rPr>
+          <w:rFonts w:ascii="Cambria Math" w:hAnsi="Cambria Math" w:cs="Cambria Math"/>
+          <w:lang w:val="en-US"/>
+        </w:rPr>
+        <w:t>​</w:t>
+      </w:r>
+    </w:p>
+    <w:p>
+      <w:pPr>
+        <w:pStyle w:val="code"/>
+        <w:rPr>
+          <w:lang w:val="en-US"/>
+        </w:rPr>
+      </w:pPr>
+      <w:r>
+        <w:rPr>
+          <w:lang w:val="en-US"/>
+        </w:rPr>
+        <w:t xml:space="preserve">data class </w:t>
+      </w:r>
+      <w:proofErr w:type="spellStart"/>
+      <w:r>
+        <w:rPr>
+          <w:lang w:val="en-US"/>
+        </w:rPr>
+        <w:t>Personne</w:t>
+      </w:r>
+      <w:proofErr w:type="spellEnd"/>
+      <w:r>
+        <w:rPr>
+          <w:lang w:val="en-US"/>
+        </w:rPr>
+        <w:t xml:space="preserve">(var </w:t>
+      </w:r>
+      <w:proofErr w:type="spellStart"/>
+      <w:r>
+        <w:rPr>
+          <w:lang w:val="en-US"/>
+        </w:rPr>
+        <w:t>nom:String</w:t>
+      </w:r>
+      <w:proofErr w:type="spellEnd"/>
+      <w:r>
+        <w:rPr>
+          <w:lang w:val="en-US"/>
+        </w:rPr>
+        <w:t>="</w:t>
+      </w:r>
+      <w:proofErr w:type="spellStart"/>
+      <w:r>
+        <w:rPr>
+          <w:lang w:val="en-US"/>
+        </w:rPr>
+        <w:t>Nom",var</w:t>
+      </w:r>
+      <w:proofErr w:type="spellEnd"/>
+      <w:r>
+        <w:rPr>
+          <w:lang w:val="en-US"/>
+        </w:rPr>
+        <w:t xml:space="preserve"> </w:t>
+      </w:r>
+      <w:proofErr w:type="spellStart"/>
+      <w:r>
+        <w:rPr>
+          <w:lang w:val="en-US"/>
+        </w:rPr>
+        <w:t>prenom:String</w:t>
+      </w:r>
+      <w:proofErr w:type="spellEnd"/>
+      <w:r>
+        <w:rPr>
+          <w:lang w:val="en-US"/>
+        </w:rPr>
+        <w:t>="</w:t>
+      </w:r>
+      <w:proofErr w:type="spellStart"/>
+      <w:r>
+        <w:rPr>
+          <w:lang w:val="en-US"/>
+        </w:rPr>
+        <w:t>Prénom</w:t>
+      </w:r>
+      <w:proofErr w:type="spellEnd"/>
+      <w:r>
+        <w:rPr>
+          <w:lang w:val="en-US"/>
+        </w:rPr>
+        <w:t xml:space="preserve">",var </w:t>
+      </w:r>
+      <w:proofErr w:type="spellStart"/>
+      <w:r>
+        <w:rPr>
+          <w:lang w:val="en-US"/>
+        </w:rPr>
+        <w:t>numero:String</w:t>
+      </w:r>
+      <w:proofErr w:type="spellEnd"/>
+      <w:r>
+        <w:rPr>
+          <w:lang w:val="en-US"/>
+        </w:rPr>
+        <w:t>="</w:t>
+      </w:r>
+      <w:proofErr w:type="spellStart"/>
+      <w:r>
+        <w:rPr>
+          <w:lang w:val="en-US"/>
+        </w:rPr>
+        <w:t>Numéro</w:t>
+      </w:r>
+      <w:proofErr w:type="spellEnd"/>
+      <w:r>
+        <w:rPr>
+          <w:lang w:val="en-US"/>
+        </w:rPr>
+        <w:t xml:space="preserve">",var </w:t>
+      </w:r>
+      <w:proofErr w:type="spellStart"/>
+      <w:r>
+        <w:rPr>
+          <w:lang w:val="en-US"/>
+        </w:rPr>
+        <w:t>rue:String</w:t>
+      </w:r>
+      <w:proofErr w:type="spellEnd"/>
+      <w:r>
+        <w:rPr>
+          <w:lang w:val="en-US"/>
+        </w:rPr>
+        <w:t>="</w:t>
+      </w:r>
+      <w:proofErr w:type="spellStart"/>
+      <w:r>
+        <w:rPr>
+          <w:lang w:val="en-US"/>
+        </w:rPr>
+        <w:t>Rue",var</w:t>
+      </w:r>
+      <w:proofErr w:type="spellEnd"/>
+      <w:r>
+        <w:rPr>
+          <w:lang w:val="en-US"/>
+        </w:rPr>
+        <w:t xml:space="preserve"> </w:t>
+      </w:r>
+      <w:proofErr w:type="spellStart"/>
+      <w:r>
+        <w:rPr>
+          <w:lang w:val="en-US"/>
+        </w:rPr>
+        <w:t>codePostal:String</w:t>
+      </w:r>
+      <w:proofErr w:type="spellEnd"/>
+      <w:r>
+        <w:rPr>
+          <w:lang w:val="en-US"/>
+        </w:rPr>
+        <w:t xml:space="preserve">="Code </w:t>
+      </w:r>
+      <w:proofErr w:type="spellStart"/>
+      <w:r>
+        <w:rPr>
+          <w:lang w:val="en-US"/>
+        </w:rPr>
+        <w:t>Postal",var</w:t>
+      </w:r>
+      <w:proofErr w:type="spellEnd"/>
+      <w:r>
+        <w:rPr>
+          <w:lang w:val="en-US"/>
+        </w:rPr>
+        <w:t xml:space="preserve"> </w:t>
+      </w:r>
+      <w:proofErr w:type="spellStart"/>
+      <w:r>
+        <w:rPr>
+          <w:lang w:val="en-US"/>
+        </w:rPr>
+        <w:t>ville:String</w:t>
+      </w:r>
+      <w:proofErr w:type="spellEnd"/>
+      <w:r>
+        <w:rPr>
+          <w:lang w:val="en-US"/>
+        </w:rPr>
+        <w:t>="Ville")</w:t>
+      </w:r>
+    </w:p>
+    <w:p>
+      <w:pPr>
+        <w:pStyle w:val="code"/>
+        <w:rPr>
+          <w:lang w:val="en-US"/>
+        </w:rPr>
+      </w:pPr>
+      <w:r>
+        <w:rPr>
+          <w:rFonts w:ascii="Cambria Math" w:hAnsi="Cambria Math" w:cs="Cambria Math"/>
+          <w:lang w:val="en-US"/>
+        </w:rPr>
+        <w:t>​</w:t>
+      </w:r>
+    </w:p>
+    <w:p>
+      <w:pPr>
+        <w:pStyle w:val="code"/>
+        <w:rPr>
+          <w:lang w:val="en-US"/>
+        </w:rPr>
+      </w:pPr>
+      <w:r>
+        <w:rPr>
+          <w:lang w:val="en-US"/>
+        </w:rPr>
+        <w:t>class MainActivity : AppCompatActivity()</w:t>
+      </w:r>
+    </w:p>
+    <w:p>
+      <w:pPr>
+        <w:pStyle w:val="code"/>
+        <w:rPr>
+          <w:lang w:val="en-US"/>
+        </w:rPr>
+      </w:pPr>
+      <w:r>
+        <w:rPr>
+          <w:lang w:val="en-US"/>
+        </w:rPr>
+        <w:t>{</w:t>
+      </w:r>
+    </w:p>
+    <w:p>
+      <w:pPr>
+        <w:pStyle w:val="code"/>
+        <w:rPr>
+          <w:lang w:val="en-US"/>
+        </w:rPr>
+      </w:pPr>
+      <w:r>
+        <w:rPr>
+          <w:lang w:val="en-US"/>
+        </w:rPr>
+        <w:t xml:space="preserve">    private </w:t>
+      </w:r>
+      <w:proofErr w:type="spellStart"/>
+      <w:r>
+        <w:rPr>
+          <w:lang w:val="en-US"/>
+        </w:rPr>
+        <w:t>lateinit</w:t>
+      </w:r>
+      <w:proofErr w:type="spellEnd"/>
+      <w:r>
+        <w:rPr>
+          <w:lang w:val="en-US"/>
+        </w:rPr>
+        <w:t xml:space="preserve"> var bd: </w:t>
+      </w:r>
+      <w:proofErr w:type="spellStart"/>
+      <w:r>
+        <w:rPr>
+          <w:lang w:val="en-US"/>
+        </w:rPr>
+        <w:t>ActivityMainBinding</w:t>
+      </w:r>
+      <w:proofErr w:type="spellEnd"/>
+    </w:p>
+    <w:p>
+      <w:pPr>
+        <w:pStyle w:val="code"/>
+        <w:rPr>
+          <w:lang w:val="it-IT"/>
+        </w:rPr>
+      </w:pPr>
+      <w:r>
+        <w:rPr>
+          <w:lang w:val="en-US"/>
+        </w:rPr>
+        <w:lastRenderedPageBreak/>
+        <w:t xml:space="preserve">    </w:t>
+      </w:r>
+      <w:r>
+        <w:rPr>
+          <w:lang w:val="it-IT"/>
+        </w:rPr>
+        <w:t xml:space="preserve">var </w:t>
+      </w:r>
+      <w:proofErr w:type="spellStart"/>
+      <w:r>
+        <w:rPr>
+          <w:lang w:val="it-IT"/>
+        </w:rPr>
+        <w:t>unePersonne:Personne</w:t>
+      </w:r>
+      <w:proofErr w:type="spellEnd"/>
+      <w:r>
+        <w:rPr>
+          <w:lang w:val="it-IT"/>
+        </w:rPr>
+        <w:t xml:space="preserve"> = </w:t>
+      </w:r>
+      <w:proofErr w:type="spellStart"/>
+      <w:r>
+        <w:rPr>
+          <w:lang w:val="it-IT"/>
+        </w:rPr>
+        <w:t>Personne</w:t>
+      </w:r>
+      <w:proofErr w:type="spellEnd"/>
+      <w:r>
+        <w:rPr>
+          <w:lang w:val="it-IT"/>
+        </w:rPr>
+        <w:t>()</w:t>
+      </w:r>
+    </w:p>
+    <w:p>
+      <w:pPr>
+        <w:pStyle w:val="code"/>
+        <w:rPr>
+          <w:lang w:val="it-IT"/>
+        </w:rPr>
+      </w:pPr>
+      <w:r>
+        <w:rPr>
+          <w:rFonts w:ascii="Cambria Math" w:hAnsi="Cambria Math" w:cs="Cambria Math"/>
+          <w:lang w:val="it-IT"/>
+        </w:rPr>
+        <w:t>​</w:t>
+      </w:r>
+    </w:p>
+    <w:p>
+      <w:pPr>
+        <w:pStyle w:val="code"/>
+        <w:rPr>
+          <w:lang w:val="en-US"/>
+        </w:rPr>
+      </w:pPr>
+      <w:r>
+        <w:rPr>
+          <w:lang w:val="it-IT"/>
+        </w:rPr>
+        <w:t xml:space="preserve">    </w:t>
+      </w:r>
+      <w:proofErr w:type="spellStart"/>
+      <w:r>
+        <w:rPr>
+          <w:lang w:val="it-IT"/>
+        </w:rPr>
+        <w:t>override</w:t>
+      </w:r>
+      <w:proofErr w:type="spellEnd"/>
+      <w:r>
+        <w:rPr>
+          <w:lang w:val="it-IT"/>
+        </w:rPr>
+        <w:t xml:space="preserve"> </w:t>
+      </w:r>
+      <w:proofErr w:type="spellStart"/>
+      <w:r>
+        <w:rPr>
+          <w:lang w:val="it-IT"/>
+        </w:rPr>
+        <w:t>fun</w:t>
+      </w:r>
+      <w:proofErr w:type="spellEnd"/>
+      <w:r>
+        <w:rPr>
+          <w:lang w:val="it-IT"/>
+        </w:rPr>
+        <w:t xml:space="preserve"> onCreate(savedInstanceState: Bundle?) </w:t>
+      </w:r>
+      <w:r>
+        <w:rPr>
+          <w:lang w:val="en-US"/>
+        </w:rPr>
+        <w:t>{</w:t>
+      </w:r>
+    </w:p>
+    <w:p>
+      <w:pPr>
+        <w:pStyle w:val="code"/>
+        <w:rPr>
+          <w:lang w:val="en-US"/>
+        </w:rPr>
+      </w:pPr>
+      <w:r>
+        <w:rPr>
+          <w:lang w:val="en-US"/>
+        </w:rPr>
+        <w:t xml:space="preserve">        super.onCreate(savedInstanceState)</w:t>
+      </w:r>
+    </w:p>
+    <w:p>
+      <w:pPr>
+        <w:pStyle w:val="code"/>
+        <w:rPr>
+          <w:lang w:val="en-US"/>
+        </w:rPr>
+      </w:pPr>
+      <w:r>
+        <w:rPr>
+          <w:lang w:val="en-US"/>
+        </w:rPr>
+        <w:t xml:space="preserve">        bd = </w:t>
+      </w:r>
+      <w:proofErr w:type="spellStart"/>
+      <w:r>
+        <w:rPr>
+          <w:lang w:val="en-US"/>
+        </w:rPr>
+        <w:t>ActivityMainBinding.inflate</w:t>
+      </w:r>
+      <w:proofErr w:type="spellEnd"/>
+      <w:r>
+        <w:rPr>
+          <w:lang w:val="en-US"/>
+        </w:rPr>
+        <w:t>(</w:t>
+      </w:r>
+      <w:proofErr w:type="spellStart"/>
+      <w:r>
+        <w:rPr>
+          <w:lang w:val="en-US"/>
+        </w:rPr>
+        <w:t>layoutInflater</w:t>
+      </w:r>
+      <w:proofErr w:type="spellEnd"/>
+      <w:r>
+        <w:rPr>
+          <w:lang w:val="en-US"/>
+        </w:rPr>
+        <w:t>)</w:t>
+      </w:r>
+    </w:p>
+    <w:p>
+      <w:pPr>
+        <w:pStyle w:val="code"/>
+        <w:rPr>
+          <w:lang w:val="en-US"/>
+        </w:rPr>
+      </w:pPr>
+      <w:r>
+        <w:rPr>
+          <w:lang w:val="en-US"/>
+        </w:rPr>
+        <w:t xml:space="preserve">        setContentView(</w:t>
+      </w:r>
+      <w:proofErr w:type="spellStart"/>
+      <w:r>
+        <w:rPr>
+          <w:lang w:val="en-US"/>
+        </w:rPr>
+        <w:t>bd.root</w:t>
+      </w:r>
+      <w:proofErr w:type="spellEnd"/>
+      <w:r>
+        <w:rPr>
+          <w:lang w:val="en-US"/>
+        </w:rPr>
+        <w:t>)</w:t>
+      </w:r>
+    </w:p>
+    <w:p>
+      <w:pPr>
+        <w:pStyle w:val="code"/>
+        <w:rPr>
+          <w:lang w:val="en-US"/>
+        </w:rPr>
+      </w:pPr>
+      <w:r>
+        <w:rPr>
+          <w:rFonts w:ascii="Cambria Math" w:hAnsi="Cambria Math" w:cs="Cambria Math"/>
+          <w:lang w:val="en-US"/>
+        </w:rPr>
+        <w:t>​</w:t>
+      </w:r>
+    </w:p>
+    <w:p>
+      <w:pPr>
+        <w:pStyle w:val="code"/>
+        <w:rPr>
+          <w:lang w:val="en-US"/>
+        </w:rPr>
+      </w:pPr>
+      <w:r>
+        <w:rPr>
+          <w:lang w:val="en-US"/>
+        </w:rPr>
+        <w:t xml:space="preserve">        </w:t>
+      </w:r>
+      <w:proofErr w:type="spellStart"/>
+      <w:r>
+        <w:rPr>
+          <w:lang w:val="en-US"/>
+        </w:rPr>
+        <w:t>bd.tvTitre.text</w:t>
+      </w:r>
+      <w:proofErr w:type="spellEnd"/>
+      <w:r>
+        <w:rPr>
+          <w:lang w:val="en-US"/>
+        </w:rPr>
+        <w:t xml:space="preserve"> = "</w:t>
+      </w:r>
+      <w:proofErr w:type="spellStart"/>
+      <w:r>
+        <w:rPr>
+          <w:lang w:val="en-US"/>
+        </w:rPr>
+        <w:t>Formulaire</w:t>
+      </w:r>
+      <w:proofErr w:type="spellEnd"/>
+      <w:r>
+        <w:rPr>
+          <w:lang w:val="en-US"/>
+        </w:rPr>
+        <w:t xml:space="preserve"> 53D";</w:t>
+      </w:r>
+    </w:p>
+    <w:p>
+      <w:pPr>
+        <w:pStyle w:val="code"/>
+        <w:rPr>
+          <w:lang w:val="en-US"/>
+        </w:rPr>
+      </w:pPr>
+      <w:r>
+        <w:rPr>
+          <w:rFonts w:ascii="Cambria Math" w:hAnsi="Cambria Math" w:cs="Cambria Math"/>
+          <w:lang w:val="en-US"/>
+        </w:rPr>
+        <w:t>​</w:t>
+      </w:r>
+    </w:p>
+    <w:p>
+      <w:pPr>
+        <w:pStyle w:val="code"/>
+        <w:rPr>
+          <w:lang w:val="en-US"/>
+        </w:rPr>
+      </w:pPr>
+      <w:r>
+        <w:rPr>
+          <w:lang w:val="en-US"/>
+        </w:rPr>
+        <w:t xml:space="preserve">        </w:t>
+      </w:r>
+      <w:proofErr w:type="spellStart"/>
+      <w:r>
+        <w:rPr>
+          <w:lang w:val="en-US"/>
+        </w:rPr>
+        <w:t>bd.personne</w:t>
+      </w:r>
+      <w:proofErr w:type="spellEnd"/>
+      <w:r>
+        <w:rPr>
+          <w:lang w:val="en-US"/>
+        </w:rPr>
+        <w:t xml:space="preserve"> = </w:t>
+      </w:r>
+      <w:proofErr w:type="spellStart"/>
+      <w:r>
+        <w:rPr>
+          <w:lang w:val="en-US"/>
+        </w:rPr>
+        <w:t>unePersonne</w:t>
+      </w:r>
+      <w:proofErr w:type="spellEnd"/>
+    </w:p>
+    <w:p>
+      <w:pPr>
+        <w:pStyle w:val="code"/>
+        <w:rPr>
+          <w:lang w:val="en-US"/>
+        </w:rPr>
+      </w:pPr>
+      <w:r>
+        <w:rPr>
+          <w:rFonts w:ascii="Cambria Math" w:hAnsi="Cambria Math" w:cs="Cambria Math"/>
+          <w:lang w:val="en-US"/>
+        </w:rPr>
+        <w:t>​</w:t>
+      </w:r>
+    </w:p>
+    <w:p>
+      <w:pPr>
+        <w:pStyle w:val="code"/>
+        <w:rPr>
+          <w:lang w:val="en-US"/>
+        </w:rPr>
+      </w:pPr>
+      <w:r>
+        <w:rPr>
+          <w:lang w:val="en-US"/>
+        </w:rPr>
+        <w:t xml:space="preserve">        </w:t>
+      </w:r>
+      <w:proofErr w:type="spellStart"/>
+      <w:r>
+        <w:rPr>
+          <w:lang w:val="en-US"/>
+        </w:rPr>
+        <w:t>bd.btnEnvoyer.setOnClickListener</w:t>
+      </w:r>
+      <w:proofErr w:type="spellEnd"/>
+      <w:r>
+        <w:rPr>
+          <w:lang w:val="en-US"/>
+        </w:rPr>
+        <w:t xml:space="preserve"> {</w:t>
+      </w:r>
+    </w:p>
+    <w:p>
+      <w:pPr>
+        <w:pStyle w:val="code"/>
+        <w:rPr>
+          <w:lang w:val="en-US"/>
+        </w:rPr>
+      </w:pPr>
+      <w:r>
+        <w:rPr>
+          <w:lang w:val="en-US"/>
+        </w:rPr>
+        <w:t xml:space="preserve">            </w:t>
+      </w:r>
+      <w:proofErr w:type="spellStart"/>
+      <w:r>
+        <w:rPr>
+          <w:lang w:val="en-US"/>
+        </w:rPr>
+        <w:t>Log.i</w:t>
+      </w:r>
+      <w:proofErr w:type="spellEnd"/>
+      <w:r>
+        <w:rPr>
+          <w:lang w:val="en-US"/>
+        </w:rPr>
+        <w:t>("</w:t>
+      </w:r>
+      <w:proofErr w:type="spellStart"/>
+      <w:r>
+        <w:rPr>
+          <w:lang w:val="en-US"/>
+        </w:rPr>
+        <w:t>ACOS","Bonjour</w:t>
+      </w:r>
+      <w:proofErr w:type="spellEnd"/>
+      <w:r>
+        <w:rPr>
+          <w:lang w:val="en-US"/>
+        </w:rPr>
+        <w:t xml:space="preserve"> ${</w:t>
+      </w:r>
+      <w:proofErr w:type="spellStart"/>
+      <w:r>
+        <w:rPr>
+          <w:lang w:val="en-US"/>
+        </w:rPr>
+        <w:t>unePersonne.nom</w:t>
+      </w:r>
+      <w:proofErr w:type="spellEnd"/>
+      <w:r>
+        <w:rPr>
+          <w:lang w:val="en-US"/>
+        </w:rPr>
+        <w:t>} " +</w:t>
+      </w:r>
+    </w:p>
+    <w:p>
+      <w:pPr>
+        <w:pStyle w:val="code"/>
+      </w:pPr>
+      <w:r>
+        <w:rPr>
+          <w:lang w:val="en-US"/>
+        </w:rPr>
+        <w:t xml:space="preserve">                    </w:t>
+      </w:r>
+      <w:r>
+        <w:t>"${</w:t>
+      </w:r>
+      <w:proofErr w:type="spellStart"/>
+      <w:r>
+        <w:t>unePersonne.prenom</w:t>
+      </w:r>
+      <w:proofErr w:type="spellEnd"/>
+      <w:r>
+        <w:t>}, vous habitez à ${</w:t>
+      </w:r>
+      <w:proofErr w:type="spellStart"/>
+      <w:r>
+        <w:t>unePersonne.numero</w:t>
+      </w:r>
+      <w:proofErr w:type="spellEnd"/>
+      <w:r>
+        <w:t>} " +</w:t>
+      </w:r>
+    </w:p>
+    <w:p>
+      <w:pPr>
+        <w:pStyle w:val="code"/>
+      </w:pPr>
+      <w:r>
+        <w:t xml:space="preserve">                    "${</w:t>
+      </w:r>
+      <w:proofErr w:type="spellStart"/>
+      <w:r>
+        <w:t>unePersonne.rue</w:t>
+      </w:r>
+      <w:proofErr w:type="spellEnd"/>
+      <w:r>
+        <w:t>} ${</w:t>
+      </w:r>
+      <w:proofErr w:type="spellStart"/>
+      <w:r>
+        <w:t>unePersonne.codePostal</w:t>
+      </w:r>
+      <w:proofErr w:type="spellEnd"/>
+      <w:r>
+        <w:t>} ${</w:t>
+      </w:r>
+      <w:proofErr w:type="spellStart"/>
+      <w:r>
+        <w:t>unePersonne.ville</w:t>
+      </w:r>
+      <w:proofErr w:type="spellEnd"/>
+      <w:r>
+        <w:t>} ")</w:t>
+      </w:r>
+    </w:p>
+    <w:p>
+      <w:pPr>
+        <w:pStyle w:val="code"/>
+      </w:pPr>
+      <w:r>
+        <w:t xml:space="preserve">        }</w:t>
+      </w:r>
+    </w:p>
+    <w:p>
+      <w:pPr>
+        <w:pStyle w:val="code"/>
+      </w:pPr>
+      <w:r>
+        <w:t xml:space="preserve">    }</w:t>
+      </w:r>
+    </w:p>
+    <w:p>
+      <w:pPr>
+        <w:pStyle w:val="code"/>
+      </w:pPr>
+      <w:r>
+        <w:t>}</w:t>
+      </w:r>
+    </w:p>
+    <w:p>
+      <w:pPr>
+        <w:pStyle w:val="titreniv2"/>
+      </w:pPr>
+      <w:r>
+        <w:t>Conclusion</w:t>
+      </w:r>
+    </w:p>
+    <w:p>
+      <w:r>
+        <w:t xml:space="preserve">On remarquera dans cette mise en place  qu'un seul objet est récupéré pour manipuler tous les éléments de </w:t>
+      </w:r>
+      <w:proofErr w:type="spellStart"/>
+      <w:r>
+        <w:t>l'ihm</w:t>
+      </w:r>
+      <w:proofErr w:type="spellEnd"/>
+      <w:r>
+        <w:t xml:space="preserve">. </w:t>
+      </w:r>
+      <w:r>
+        <w:t>Et que l</w:t>
+      </w:r>
+      <w:r>
+        <w:t xml:space="preserve">'on peut injecter des données dans </w:t>
+      </w:r>
+      <w:proofErr w:type="spellStart"/>
+      <w:r>
+        <w:t>l'ihm</w:t>
+      </w:r>
+      <w:proofErr w:type="spellEnd"/>
+      <w:r>
+        <w:t xml:space="preserve">. Par la suite, il sera question de combiner la méthode du </w:t>
+      </w:r>
+      <w:proofErr w:type="spellStart"/>
+      <w:r>
+        <w:t>dataBinding</w:t>
+      </w:r>
+      <w:proofErr w:type="spellEnd"/>
+      <w:r>
+        <w:t xml:space="preserve"> et les </w:t>
+      </w:r>
+      <w:proofErr w:type="spellStart"/>
+      <w:r>
+        <w:t>ViewModel</w:t>
+      </w:r>
+      <w:proofErr w:type="spellEnd"/>
+      <w:r>
+        <w:t xml:space="preserve"> afin d'arriver à un modèle architectural très performant en terme de praticité et de puissance. </w:t>
+      </w:r>
+      <w:r>
+        <w:t xml:space="preserve">Cette méthode est l'une de celle à privilégier (avec le </w:t>
+      </w:r>
+      <w:proofErr w:type="spellStart"/>
+      <w:r>
+        <w:t>view</w:t>
+      </w:r>
+      <w:r>
+        <w:t>Binding</w:t>
+      </w:r>
+      <w:proofErr w:type="spellEnd"/>
+      <w:r>
+        <w:t>) grâce à sa simplicité.</w:t>
+      </w:r>
+    </w:p>
+    <w:p>
+      <w:pPr>
+        <w:pStyle w:val="titreniv1"/>
+      </w:pPr>
+      <w:proofErr w:type="spellStart"/>
+      <w:r>
+        <w:t>ViewBinding</w:t>
+      </w:r>
+      <w:proofErr w:type="spellEnd"/>
+      <w:r>
+        <w:t xml:space="preserve"> vs </w:t>
+      </w:r>
+      <w:proofErr w:type="spellStart"/>
+      <w:r>
+        <w:t>DataBinding</w:t>
+      </w:r>
+      <w:proofErr w:type="spellEnd"/>
+    </w:p>
+    <w:p>
+      <w:pPr>
+        <w:pStyle w:val="titreniv2"/>
+      </w:pPr>
+      <w:proofErr w:type="spellStart"/>
+      <w:r>
+        <w:t>ViewBinding</w:t>
+      </w:r>
+      <w:proofErr w:type="spellEnd"/>
+    </w:p>
+    <w:p>
+      <w:r>
+        <w:t>Liaison des vues au code</w:t>
+      </w:r>
+    </w:p>
+    <w:p>
+      <w:pPr>
+        <w:pStyle w:val="titreniv2"/>
+      </w:pPr>
+      <w:proofErr w:type="spellStart"/>
+      <w:r>
+        <w:t>DataBinding</w:t>
+      </w:r>
+      <w:proofErr w:type="spellEnd"/>
+    </w:p>
+    <w:p>
+      <w:r>
+        <w:t xml:space="preserve">Liaison des données aux vues + </w:t>
+      </w:r>
+      <w:proofErr w:type="spellStart"/>
+      <w:r>
+        <w:t>ViewBinding</w:t>
+      </w:r>
+      <w:proofErr w:type="spellEnd"/>
+      <w:r>
+        <w:t xml:space="preserve"> (liaison des vues au code)</w:t>
+      </w:r>
+    </w:p>
+    <w:p>
+      <w:r>
+        <w:t>Il y a trois différences importantes</w:t>
+      </w:r>
+    </w:p>
+    <w:p>
+      <w:pPr>
+        <w:pStyle w:val="liste1"/>
+      </w:pPr>
+      <w:r>
+        <w:t xml:space="preserve">Avec le </w:t>
+      </w:r>
+      <w:proofErr w:type="spellStart"/>
+      <w:r>
+        <w:t>ViewBinding</w:t>
+      </w:r>
+      <w:proofErr w:type="spellEnd"/>
+      <w:r>
+        <w:t>, les mises en page n'ont pas besoin de balise &lt;layout&gt;</w:t>
+      </w:r>
+    </w:p>
+    <w:p>
+      <w:pPr>
+        <w:pStyle w:val="liste1"/>
+      </w:pPr>
+      <w:r>
+        <w:lastRenderedPageBreak/>
+        <w:t xml:space="preserve">Vous ne pouvez pas utiliser le </w:t>
+      </w:r>
+      <w:proofErr w:type="spellStart"/>
+      <w:r>
+        <w:t>Viewbinding</w:t>
+      </w:r>
+      <w:proofErr w:type="spellEnd"/>
+      <w:r>
+        <w:t xml:space="preserve"> pour lier des mises en page avec des données au format XML</w:t>
+      </w:r>
+    </w:p>
+    <w:p>
+      <w:r>
+        <w:t xml:space="preserve">Les principaux avantages du </w:t>
+      </w:r>
+      <w:proofErr w:type="spellStart"/>
+      <w:r>
+        <w:t>ViewBinding</w:t>
+      </w:r>
+      <w:proofErr w:type="spellEnd"/>
+      <w:r>
+        <w:t xml:space="preserve"> sont la rapidité et l'efficacité. Il a un temps de génération plus court car il évite les problèmes de  performances associés à la liaison de données en raison des processeurs d'annotations affectant le temps de génération.</w:t>
+      </w:r>
+    </w:p>
+    <w:p>
+      <w:r>
+        <w:t xml:space="preserve">En bref, il n'y a rien que le </w:t>
+      </w:r>
+      <w:proofErr w:type="spellStart"/>
+      <w:r>
+        <w:t>ViewBinding</w:t>
+      </w:r>
+      <w:proofErr w:type="spellEnd"/>
+      <w:r>
+        <w:t xml:space="preserve"> puisse faire que le </w:t>
+      </w:r>
+      <w:proofErr w:type="spellStart"/>
+      <w:r>
+        <w:t>DataBinding</w:t>
+      </w:r>
+      <w:proofErr w:type="spellEnd"/>
+      <w:r>
+        <w:t xml:space="preserve"> ne puisse faire (bien qu'au prix de temps d'une génération plus longue) et il y a beaucoup de liaisons que le </w:t>
+      </w:r>
+      <w:proofErr w:type="spellStart"/>
+      <w:r>
+        <w:t>ViewBinding</w:t>
+      </w:r>
+      <w:proofErr w:type="spellEnd"/>
+      <w:r>
+        <w:t xml:space="preserve"> ne peut pas faire.</w:t>
+      </w:r>
+    </w:p>
+    <w:p>
+      <w:pPr>
+        <w:pStyle w:val="remarque"/>
+      </w:pPr>
+      <w:r>
+        <w:t xml:space="preserve">Il est possible d'activer les deux dans le </w:t>
+      </w:r>
+      <w:proofErr w:type="spellStart"/>
+      <w:r>
+        <w:t>build.gradle</w:t>
+      </w:r>
+      <w:proofErr w:type="spellEnd"/>
+      <w:r>
+        <w:t xml:space="preserve"> afin de pouvoir utiliser le </w:t>
+      </w:r>
+      <w:proofErr w:type="spellStart"/>
+      <w:r>
+        <w:t>dataBinding</w:t>
+      </w:r>
+      <w:proofErr w:type="spellEnd"/>
+      <w:r>
+        <w:t xml:space="preserve"> sur certaines </w:t>
+      </w:r>
+      <w:proofErr w:type="spellStart"/>
+      <w:r>
+        <w:t>ihm</w:t>
+      </w:r>
+      <w:r>
+        <w:t>s</w:t>
+      </w:r>
+      <w:proofErr w:type="spellEnd"/>
+      <w:r>
+        <w:t xml:space="preserve"> grâce à la balise layout et afin de pouvoir utiliser le </w:t>
+      </w:r>
+      <w:proofErr w:type="spellStart"/>
+      <w:r>
+        <w:t>viewBinding</w:t>
+      </w:r>
+      <w:proofErr w:type="spellEnd"/>
+      <w:r>
+        <w:t xml:space="preserve"> par défaut sur les autres </w:t>
+      </w:r>
+      <w:proofErr w:type="spellStart"/>
+      <w:r>
+        <w:t>ihms</w:t>
+      </w:r>
+      <w:proofErr w:type="spellEnd"/>
+      <w:r>
+        <w:t>.</w:t>
+      </w:r>
+    </w:p>
+    <w:p/>
+    <w:p/>
+    <w:p/>
+    <w:p/>
+    <w:p/>
+    <w:p/>
+    <w:p/>
     <w:p/>
     <w:sectPr>
       <w:headerReference w:type="even" r:id="rId11"/>
@@ -6007,6 +9289,147 @@
     </w:lvl>
   </w:abstractNum>
   <w:abstractNum w:abstractNumId="11" w15:restartNumberingAfterBreak="0">
+    <w:nsid w:val="045E4327"/>
+    <w:multiLevelType w:val="multilevel"/>
+    <w:tmpl w:val="BDB66884"/>
+    <w:lvl w:ilvl="0">
+      <w:start w:val="1"/>
+      <w:numFmt w:val="bullet"/>
+      <w:lvlText w:val=""/>
+      <w:lvlJc w:val="left"/>
+      <w:pPr>
+        <w:tabs>
+          <w:tab w:val="num" w:pos="720"/>
+        </w:tabs>
+        <w:ind w:left="720" w:hanging="360"/>
+      </w:pPr>
+      <w:rPr>
+        <w:rFonts w:ascii="Symbol" w:hAnsi="Symbol" w:hint="default"/>
+        <w:sz w:val="20"/>
+      </w:rPr>
+    </w:lvl>
+    <w:lvl w:ilvl="1" w:tentative="1">
+      <w:numFmt w:val="bullet"/>
+      <w:lvlText w:val=""/>
+      <w:lvlJc w:val="left"/>
+      <w:pPr>
+        <w:tabs>
+          <w:tab w:val="num" w:pos="1440"/>
+        </w:tabs>
+        <w:ind w:left="1440" w:hanging="360"/>
+      </w:pPr>
+      <w:rPr>
+        <w:rFonts w:ascii="Symbol" w:hAnsi="Symbol" w:hint="default"/>
+        <w:sz w:val="20"/>
+      </w:rPr>
+    </w:lvl>
+    <w:lvl w:ilvl="2" w:tentative="1">
+      <w:numFmt w:val="bullet"/>
+      <w:lvlText w:val=""/>
+      <w:lvlJc w:val="left"/>
+      <w:pPr>
+        <w:tabs>
+          <w:tab w:val="num" w:pos="2160"/>
+        </w:tabs>
+        <w:ind w:left="2160" w:hanging="360"/>
+      </w:pPr>
+      <w:rPr>
+        <w:rFonts w:ascii="Symbol" w:hAnsi="Symbol" w:hint="default"/>
+        <w:sz w:val="20"/>
+      </w:rPr>
+    </w:lvl>
+    <w:lvl w:ilvl="3" w:tentative="1">
+      <w:numFmt w:val="bullet"/>
+      <w:lvlText w:val=""/>
+      <w:lvlJc w:val="left"/>
+      <w:pPr>
+        <w:tabs>
+          <w:tab w:val="num" w:pos="2880"/>
+        </w:tabs>
+        <w:ind w:left="2880" w:hanging="360"/>
+      </w:pPr>
+      <w:rPr>
+        <w:rFonts w:ascii="Symbol" w:hAnsi="Symbol" w:hint="default"/>
+        <w:sz w:val="20"/>
+      </w:rPr>
+    </w:lvl>
+    <w:lvl w:ilvl="4" w:tentative="1">
+      <w:numFmt w:val="bullet"/>
+      <w:lvlText w:val=""/>
+      <w:lvlJc w:val="left"/>
+      <w:pPr>
+        <w:tabs>
+          <w:tab w:val="num" w:pos="3600"/>
+        </w:tabs>
+        <w:ind w:left="3600" w:hanging="360"/>
+      </w:pPr>
+      <w:rPr>
+        <w:rFonts w:ascii="Symbol" w:hAnsi="Symbol" w:hint="default"/>
+        <w:sz w:val="20"/>
+      </w:rPr>
+    </w:lvl>
+    <w:lvl w:ilvl="5" w:tentative="1">
+      <w:numFmt w:val="bullet"/>
+      <w:lvlText w:val=""/>
+      <w:lvlJc w:val="left"/>
+      <w:pPr>
+        <w:tabs>
+          <w:tab w:val="num" w:pos="4320"/>
+        </w:tabs>
+        <w:ind w:left="4320" w:hanging="360"/>
+      </w:pPr>
+      <w:rPr>
+        <w:rFonts w:ascii="Symbol" w:hAnsi="Symbol" w:hint="default"/>
+        <w:sz w:val="20"/>
+      </w:rPr>
+    </w:lvl>
+    <w:lvl w:ilvl="6" w:tentative="1">
+      <w:numFmt w:val="bullet"/>
+      <w:lvlText w:val=""/>
+      <w:lvlJc w:val="left"/>
+      <w:pPr>
+        <w:tabs>
+          <w:tab w:val="num" w:pos="5040"/>
+        </w:tabs>
+        <w:ind w:left="5040" w:hanging="360"/>
+      </w:pPr>
+      <w:rPr>
+        <w:rFonts w:ascii="Symbol" w:hAnsi="Symbol" w:hint="default"/>
+        <w:sz w:val="20"/>
+      </w:rPr>
+    </w:lvl>
+    <w:lvl w:ilvl="7" w:tentative="1">
+      <w:numFmt w:val="bullet"/>
+      <w:lvlText w:val=""/>
+      <w:lvlJc w:val="left"/>
+      <w:pPr>
+        <w:tabs>
+          <w:tab w:val="num" w:pos="5760"/>
+        </w:tabs>
+        <w:ind w:left="5760" w:hanging="360"/>
+      </w:pPr>
+      <w:rPr>
+        <w:rFonts w:ascii="Symbol" w:hAnsi="Symbol" w:hint="default"/>
+        <w:sz w:val="20"/>
+      </w:rPr>
+    </w:lvl>
+    <w:lvl w:ilvl="8" w:tentative="1">
+      <w:numFmt w:val="bullet"/>
+      <w:lvlText w:val=""/>
+      <w:lvlJc w:val="left"/>
+      <w:pPr>
+        <w:tabs>
+          <w:tab w:val="num" w:pos="6480"/>
+        </w:tabs>
+        <w:ind w:left="6480" w:hanging="360"/>
+      </w:pPr>
+      <w:rPr>
+        <w:rFonts w:ascii="Symbol" w:hAnsi="Symbol" w:hint="default"/>
+        <w:sz w:val="20"/>
+      </w:rPr>
+    </w:lvl>
+  </w:abstractNum>
+  <w:abstractNum w:abstractNumId="12" w15:restartNumberingAfterBreak="0">
     <w:nsid w:val="0CF246FD"/>
     <w:multiLevelType w:val="singleLevel"/>
     <w:tmpl w:val="FBD486A2"/>
@@ -6033,7 +9456,7 @@
       </w:rPr>
     </w:lvl>
   </w:abstractNum>
-  <w:abstractNum w:abstractNumId="12" w15:restartNumberingAfterBreak="0">
+  <w:abstractNum w:abstractNumId="13" w15:restartNumberingAfterBreak="0">
     <w:nsid w:val="0CF84833"/>
     <w:multiLevelType w:val="multilevel"/>
     <w:tmpl w:val="040C001D"/>
@@ -6147,7 +9570,7 @@
       </w:pPr>
     </w:lvl>
   </w:abstractNum>
-  <w:abstractNum w:abstractNumId="13" w15:restartNumberingAfterBreak="0">
+  <w:abstractNum w:abstractNumId="14" w15:restartNumberingAfterBreak="0">
     <w:nsid w:val="13C64AC5"/>
     <w:multiLevelType w:val="hybridMultilevel"/>
     <w:tmpl w:val="1D1ACF7E"/>
@@ -6291,7 +9714,7 @@
       </w:rPr>
     </w:lvl>
   </w:abstractNum>
-  <w:abstractNum w:abstractNumId="14" w15:restartNumberingAfterBreak="0">
+  <w:abstractNum w:abstractNumId="15" w15:restartNumberingAfterBreak="0">
     <w:nsid w:val="18B21764"/>
     <w:multiLevelType w:val="hybridMultilevel"/>
     <w:tmpl w:val="B09CF7DC"/>
@@ -6437,7 +9860,7 @@
       </w:rPr>
     </w:lvl>
   </w:abstractNum>
-  <w:abstractNum w:abstractNumId="15" w15:restartNumberingAfterBreak="0">
+  <w:abstractNum w:abstractNumId="16" w15:restartNumberingAfterBreak="0">
     <w:nsid w:val="1A2D61D8"/>
     <w:multiLevelType w:val="multilevel"/>
     <w:tmpl w:val="040C0023"/>
@@ -6552,7 +9975,7 @@
       </w:pPr>
     </w:lvl>
   </w:abstractNum>
-  <w:abstractNum w:abstractNumId="16" w15:restartNumberingAfterBreak="0">
+  <w:abstractNum w:abstractNumId="17" w15:restartNumberingAfterBreak="0">
     <w:nsid w:val="1DDC3F62"/>
     <w:multiLevelType w:val="hybridMultilevel"/>
     <w:tmpl w:val="BAE0D7D0"/>
@@ -6641,7 +10064,7 @@
       </w:pPr>
     </w:lvl>
   </w:abstractNum>
-  <w:abstractNum w:abstractNumId="17" w15:restartNumberingAfterBreak="0">
+  <w:abstractNum w:abstractNumId="18" w15:restartNumberingAfterBreak="0">
     <w:nsid w:val="2F5D396B"/>
     <w:multiLevelType w:val="multilevel"/>
     <w:tmpl w:val="040C001F"/>
@@ -6755,7 +10178,7 @@
       </w:pPr>
     </w:lvl>
   </w:abstractNum>
-  <w:abstractNum w:abstractNumId="18" w15:restartNumberingAfterBreak="0">
+  <w:abstractNum w:abstractNumId="19" w15:restartNumberingAfterBreak="0">
     <w:nsid w:val="38D61870"/>
     <w:multiLevelType w:val="multilevel"/>
     <w:tmpl w:val="9670DAA4"/>
@@ -6895,7 +10318,7 @@
       </w:rPr>
     </w:lvl>
   </w:abstractNum>
-  <w:abstractNum w:abstractNumId="19" w15:restartNumberingAfterBreak="0">
+  <w:abstractNum w:abstractNumId="20" w15:restartNumberingAfterBreak="0">
     <w:nsid w:val="45632D06"/>
     <w:multiLevelType w:val="hybridMultilevel"/>
     <w:tmpl w:val="3244CE9E"/>
@@ -6984,7 +10407,7 @@
       </w:pPr>
     </w:lvl>
   </w:abstractNum>
-  <w:abstractNum w:abstractNumId="20" w15:restartNumberingAfterBreak="0">
+  <w:abstractNum w:abstractNumId="21" w15:restartNumberingAfterBreak="0">
     <w:nsid w:val="4D8F2549"/>
     <w:multiLevelType w:val="hybridMultilevel"/>
     <w:tmpl w:val="BAE0D7D0"/>
@@ -7073,7 +10496,7 @@
       </w:pPr>
     </w:lvl>
   </w:abstractNum>
-  <w:abstractNum w:abstractNumId="21" w15:restartNumberingAfterBreak="0">
+  <w:abstractNum w:abstractNumId="22" w15:restartNumberingAfterBreak="0">
     <w:nsid w:val="61111446"/>
     <w:multiLevelType w:val="singleLevel"/>
     <w:tmpl w:val="148A433A"/>
@@ -7095,28 +10518,28 @@
     </w:lvl>
   </w:abstractNum>
   <w:num w:numId="1">
-    <w:abstractNumId w:val="21"/>
+    <w:abstractNumId w:val="22"/>
   </w:num>
   <w:num w:numId="2">
-    <w:abstractNumId w:val="11"/>
+    <w:abstractNumId w:val="12"/>
   </w:num>
   <w:num w:numId="3">
+    <w:abstractNumId w:val="14"/>
+  </w:num>
+  <w:num w:numId="4">
+    <w:abstractNumId w:val="19"/>
+  </w:num>
+  <w:num w:numId="5">
+    <w:abstractNumId w:val="15"/>
+  </w:num>
+  <w:num w:numId="6">
+    <w:abstractNumId w:val="18"/>
+  </w:num>
+  <w:num w:numId="7">
     <w:abstractNumId w:val="13"/>
   </w:num>
-  <w:num w:numId="4">
-    <w:abstractNumId w:val="18"/>
-  </w:num>
-  <w:num w:numId="5">
-    <w:abstractNumId w:val="14"/>
-  </w:num>
-  <w:num w:numId="6">
-    <w:abstractNumId w:val="17"/>
-  </w:num>
-  <w:num w:numId="7">
-    <w:abstractNumId w:val="12"/>
-  </w:num>
   <w:num w:numId="8">
-    <w:abstractNumId w:val="15"/>
+    <w:abstractNumId w:val="16"/>
   </w:num>
   <w:num w:numId="9">
     <w:abstractNumId w:val="8"/>
@@ -7149,13 +10572,13 @@
     <w:abstractNumId w:val="4"/>
   </w:num>
   <w:num w:numId="19">
-    <w:abstractNumId w:val="20"/>
+    <w:abstractNumId w:val="21"/>
   </w:num>
   <w:num w:numId="20">
-    <w:abstractNumId w:val="16"/>
+    <w:abstractNumId w:val="17"/>
   </w:num>
   <w:num w:numId="21">
-    <w:abstractNumId w:val="19"/>
+    <w:abstractNumId w:val="20"/>
   </w:num>
   <w:num w:numId="22">
     <w:abstractNumId w:val="10"/>
@@ -7181,6 +10604,9 @@
         </w:rPr>
       </w:lvl>
     </w:lvlOverride>
+  </w:num>
+  <w:num w:numId="23">
+    <w:abstractNumId w:val="11"/>
   </w:num>
   <w:numIdMacAtCleanup w:val="18"/>
 </w:numbering>
@@ -12477,6 +15903,25 @@
 </file>
 
 <file path=customXml/item1.xml><?xml version="1.0" encoding="utf-8"?>
+<b:Sources xmlns:b="http://schemas.openxmlformats.org/officeDocument/2006/bibliography" xmlns="http://schemas.openxmlformats.org/officeDocument/2006/bibliography" SelectedStyle="\APA.XSL" StyleName="APA"/>
+</file>
+
+<file path=customXml/item2.xml><?xml version="1.0" encoding="utf-8"?>
+<?mso-contentType ?>
+<FormTemplates xmlns="http://schemas.microsoft.com/sharepoint/v3/contenttype/forms">
+  <Display>DocumentLibraryForm</Display>
+  <Edit>DocumentLibraryForm</Edit>
+  <New>DocumentLibraryForm</New>
+</FormTemplates>
+</file>
+
+<file path=customXml/item3.xml><?xml version="1.0" encoding="utf-8"?>
+<p:properties xmlns:p="http://schemas.microsoft.com/office/2006/metadata/properties" xmlns:xsi="http://www.w3.org/2001/XMLSchema-instance" xmlns:pc="http://schemas.microsoft.com/office/infopath/2007/PartnerControls">
+  <documentManagement/>
+</p:properties>
+</file>
+
+<file path=customXml/item4.xml><?xml version="1.0" encoding="utf-8"?>
 <ct:contentTypeSchema xmlns:ct="http://schemas.microsoft.com/office/2006/metadata/contentType" xmlns:ma="http://schemas.microsoft.com/office/2006/metadata/properties/metaAttributes" ct:_="" ma:_="" ma:contentTypeName="Document" ma:contentTypeID="0x010100043598E02F31D1479DB5040D7C7046BD" ma:contentTypeVersion="8" ma:contentTypeDescription="Crée un document." ma:contentTypeScope="" ma:versionID="128ee2b7e42aa79a000c99d67b322d4d">
   <xsd:schema xmlns:xsd="http://www.w3.org/2001/XMLSchema" xmlns:xs="http://www.w3.org/2001/XMLSchema" xmlns:p="http://schemas.microsoft.com/office/2006/metadata/properties" xmlns:ns2="e69f3429-5dab-4e30-b6fc-6f1fb6bf7d4c" targetNamespace="http://schemas.microsoft.com/office/2006/metadata/properties" ma:root="true" ma:fieldsID="7836065c6a44af92932d37190ee549fb" ns2:_="">
     <xsd:import namespace="e69f3429-5dab-4e30-b6fc-6f1fb6bf7d4c"/>
@@ -12646,26 +16091,32 @@
 </ct:contentTypeSchema>
 </file>
 
-<file path=customXml/item2.xml><?xml version="1.0" encoding="utf-8"?>
-<p:properties xmlns:p="http://schemas.microsoft.com/office/2006/metadata/properties" xmlns:xsi="http://www.w3.org/2001/XMLSchema-instance" xmlns:pc="http://schemas.microsoft.com/office/infopath/2007/PartnerControls">
-  <documentManagement/>
-</p:properties>
+<file path=customXml/itemProps1.xml><?xml version="1.0" encoding="utf-8"?>
+<ds:datastoreItem xmlns:ds="http://schemas.openxmlformats.org/officeDocument/2006/customXml" ds:itemID="{63624CFE-ABEF-4BE0-8B4A-99CD131F03FA}">
+  <ds:schemaRefs>
+    <ds:schemaRef ds:uri="http://schemas.openxmlformats.org/officeDocument/2006/bibliography"/>
+  </ds:schemaRefs>
+</ds:datastoreItem>
 </file>
 
-<file path=customXml/item3.xml><?xml version="1.0" encoding="utf-8"?>
-<?mso-contentType ?>
-<FormTemplates xmlns="http://schemas.microsoft.com/sharepoint/v3/contenttype/forms">
-  <Display>DocumentLibraryForm</Display>
-  <Edit>DocumentLibraryForm</Edit>
-  <New>DocumentLibraryForm</New>
-</FormTemplates>
+<file path=customXml/itemProps2.xml><?xml version="1.0" encoding="utf-8"?>
+<ds:datastoreItem xmlns:ds="http://schemas.openxmlformats.org/officeDocument/2006/customXml" ds:itemID="{42147BD2-FB94-4B5A-8697-6D227E5169FD}">
+  <ds:schemaRefs>
+    <ds:schemaRef ds:uri="http://schemas.microsoft.com/sharepoint/v3/contenttype/forms"/>
+  </ds:schemaRefs>
+</ds:datastoreItem>
 </file>
 
-<file path=customXml/item4.xml><?xml version="1.0" encoding="utf-8"?>
-<b:Sources xmlns:b="http://schemas.openxmlformats.org/officeDocument/2006/bibliography" xmlns="http://schemas.openxmlformats.org/officeDocument/2006/bibliography" SelectedStyle="\APA.XSL" StyleName="APA"/>
+<file path=customXml/itemProps3.xml><?xml version="1.0" encoding="utf-8"?>
+<ds:datastoreItem xmlns:ds="http://schemas.openxmlformats.org/officeDocument/2006/customXml" ds:itemID="{1646CF6B-6E78-4866-938E-011E670CDE3A}">
+  <ds:schemaRefs>
+    <ds:schemaRef ds:uri="http://schemas.microsoft.com/office/2006/metadata/properties"/>
+    <ds:schemaRef ds:uri="http://schemas.microsoft.com/office/infopath/2007/PartnerControls"/>
+  </ds:schemaRefs>
+</ds:datastoreItem>
 </file>
 
-<file path=customXml/itemProps1.xml><?xml version="1.0" encoding="utf-8"?>
+<file path=customXml/itemProps4.xml><?xml version="1.0" encoding="utf-8"?>
 <ds:datastoreItem xmlns:ds="http://schemas.openxmlformats.org/officeDocument/2006/customXml" ds:itemID="{64BC12E5-750C-4B2A-9FFC-D984E91315A0}">
   <ds:schemaRefs>
     <ds:schemaRef ds:uri="http://schemas.microsoft.com/office/2006/metadata/contentType"/>
@@ -12681,29 +16132,4 @@
     <ds:schemaRef ds:uri="http://schemas.microsoft.com/internal/obd"/>
   </ds:schemaRefs>
 </ds:datastoreItem>
-</file>
-
-<file path=customXml/itemProps2.xml><?xml version="1.0" encoding="utf-8"?>
-<ds:datastoreItem xmlns:ds="http://schemas.openxmlformats.org/officeDocument/2006/customXml" ds:itemID="{1646CF6B-6E78-4866-938E-011E670CDE3A}">
-  <ds:schemaRefs>
-    <ds:schemaRef ds:uri="http://schemas.microsoft.com/office/2006/metadata/properties"/>
-    <ds:schemaRef ds:uri="http://schemas.microsoft.com/office/infopath/2007/PartnerControls"/>
-  </ds:schemaRefs>
-</ds:datastoreItem>
-</file>
-
-<file path=customXml/itemProps3.xml><?xml version="1.0" encoding="utf-8"?>
-<ds:datastoreItem xmlns:ds="http://schemas.openxmlformats.org/officeDocument/2006/customXml" ds:itemID="{42147BD2-FB94-4B5A-8697-6D227E5169FD}">
-  <ds:schemaRefs>
-    <ds:schemaRef ds:uri="http://schemas.microsoft.com/sharepoint/v3/contenttype/forms"/>
-  </ds:schemaRefs>
-</ds:datastoreItem>
-</file>
-
-<file path=customXml/itemProps4.xml><?xml version="1.0" encoding="utf-8"?>
-<ds:datastoreItem xmlns:ds="http://schemas.openxmlformats.org/officeDocument/2006/customXml" ds:itemID="{63624CFE-ABEF-4BE0-8B4A-99CD131F03FA}">
-  <ds:schemaRefs>
-    <ds:schemaRef ds:uri="http://schemas.openxmlformats.org/officeDocument/2006/bibliography"/>
-  </ds:schemaRefs>
-</ds:datastoreItem>
 </file>
</xml_diff>